<commit_message>
Init of Sequence Diagram, started description
</commit_message>
<xml_diff>
--- a/OOSD Group Document.docx
+++ b/OOSD Group Document.docx
@@ -1,6 +1,6 @@
 
 <file path=word/document.xml><?xml version="1.0" encoding="utf-8"?>
-<w:document xmlns:wpc="http://schemas.microsoft.com/office/word/2010/wordprocessingCanvas" xmlns:cx="http://schemas.microsoft.com/office/drawing/2014/chartex" xmlns:cx1="http://schemas.microsoft.com/office/drawing/2015/9/8/chartex" xmlns:mc="http://schemas.openxmlformats.org/markup-compatibility/2006" xmlns:o="urn:schemas-microsoft-com:office:office" xmlns:r="http://schemas.openxmlformats.org/officeDocument/2006/relationships" xmlns:m="http://schemas.openxmlformats.org/officeDocument/2006/math" xmlns:v="urn:schemas-microsoft-com:vml" xmlns:wp14="http://schemas.microsoft.com/office/word/2010/wordprocessingDrawing" xmlns:wp="http://schemas.openxmlformats.org/drawingml/2006/wordprocessingDrawing" xmlns:w10="urn:schemas-microsoft-com:office:word" xmlns:w="http://schemas.openxmlformats.org/wordprocessingml/2006/main" xmlns:w14="http://schemas.microsoft.com/office/word/2010/wordml" xmlns:w15="http://schemas.microsoft.com/office/word/2012/wordml" xmlns:w16se="http://schemas.microsoft.com/office/word/2015/wordml/symex" xmlns:wpg="http://schemas.microsoft.com/office/word/2010/wordprocessingGroup" xmlns:wpi="http://schemas.microsoft.com/office/word/2010/wordprocessingInk" xmlns:wne="http://schemas.microsoft.com/office/word/2006/wordml" xmlns:wps="http://schemas.microsoft.com/office/word/2010/wordprocessingShape" mc:Ignorable="w14 w15 w16se wp14">
+<w:document xmlns:wpc="http://schemas.microsoft.com/office/word/2010/wordprocessingCanvas" xmlns:cx="http://schemas.microsoft.com/office/drawing/2014/chartex" xmlns:cx1="http://schemas.microsoft.com/office/drawing/2015/9/8/chartex" xmlns:cx2="http://schemas.microsoft.com/office/drawing/2015/10/21/chartex" xmlns:cx3="http://schemas.microsoft.com/office/drawing/2016/5/9/chartex" xmlns:cx4="http://schemas.microsoft.com/office/drawing/2016/5/10/chartex" xmlns:cx5="http://schemas.microsoft.com/office/drawing/2016/5/11/chartex" xmlns:cx6="http://schemas.microsoft.com/office/drawing/2016/5/12/chartex" xmlns:cx7="http://schemas.microsoft.com/office/drawing/2016/5/13/chartex" xmlns:cx8="http://schemas.microsoft.com/office/drawing/2016/5/14/chartex" xmlns:mc="http://schemas.openxmlformats.org/markup-compatibility/2006" xmlns:aink="http://schemas.microsoft.com/office/drawing/2016/ink" xmlns:am3d="http://schemas.microsoft.com/office/drawing/2017/model3d" xmlns:o="urn:schemas-microsoft-com:office:office" xmlns:r="http://schemas.openxmlformats.org/officeDocument/2006/relationships" xmlns:m="http://schemas.openxmlformats.org/officeDocument/2006/math" xmlns:v="urn:schemas-microsoft-com:vml" xmlns:wp14="http://schemas.microsoft.com/office/word/2010/wordprocessingDrawing" xmlns:wp="http://schemas.openxmlformats.org/drawingml/2006/wordprocessingDrawing" xmlns:w10="urn:schemas-microsoft-com:office:word" xmlns:w="http://schemas.openxmlformats.org/wordprocessingml/2006/main" xmlns:w14="http://schemas.microsoft.com/office/word/2010/wordml" xmlns:w15="http://schemas.microsoft.com/office/word/2012/wordml" xmlns:w16cid="http://schemas.microsoft.com/office/word/2016/wordml/cid" xmlns:w16se="http://schemas.microsoft.com/office/word/2015/wordml/symex" xmlns:wpg="http://schemas.microsoft.com/office/word/2010/wordprocessingGroup" xmlns:wpi="http://schemas.microsoft.com/office/word/2010/wordprocessingInk" xmlns:wne="http://schemas.microsoft.com/office/word/2006/wordml" xmlns:wps="http://schemas.microsoft.com/office/word/2010/wordprocessingShape" mc:Ignorable="w14 w15 w16se w16cid wp14">
   <w:body>
     <w:p>
       <w:pPr>
@@ -20,15 +20,7 @@
       </w:r>
       <w:proofErr w:type="spellEnd"/>
       <w:r>
-        <w:t xml:space="preserve"> </w:t>
-      </w:r>
-      <w:proofErr w:type="spellStart"/>
-      <w:r>
-        <w:t>Chhetri</w:t>
-      </w:r>
-      <w:proofErr w:type="spellEnd"/>
-      <w:r>
-        <w:t>, George Jones &amp; Jamie Mills</w:t>
+        <w:t xml:space="preserve"> Chhetri, George Jones &amp; Jamie Mills</w:t>
       </w:r>
     </w:p>
     <w:p>
@@ -44,6 +36,35 @@
         </w:rPr>
         <w:t>scription</w:t>
       </w:r>
+      <w:r>
+        <w:rPr>
+          <w:rStyle w:val="Heading2Char"/>
+        </w:rPr>
+        <w:t xml:space="preserve"> – Describes how the idea is turned into a project</w:t>
+      </w:r>
+    </w:p>
+    <w:p>
+      <w:r>
+        <w:t>The University of the West of England (UWE) has several on-site halls for accommodation of students that require it. In managing these halls, there are several different people involved in keeping them up to standard, and performing management manually would take too long. The project will involve creating a system to allow all users of the on-site accommodation, namely, the students, hall wardens and hall managers, to manage, lease, apply and otherwise view the details of the accommodation using a simple graphical user interface (GUI). Depending on the permission level of the user, the user will be able to perform tasks related to their role in the system, the details of which are as follows;</w:t>
+      </w:r>
+    </w:p>
+    <w:p>
+      <w:r>
+        <w:t>Student – View halls of residence, apply for rooms</w:t>
+      </w:r>
+    </w:p>
+    <w:p>
+      <w:r>
+        <w:t xml:space="preserve">Hall </w:t>
+      </w:r>
+      <w:r>
+        <w:t>Warden – View details of halls and rooms, change cleanliness status</w:t>
+      </w:r>
+    </w:p>
+    <w:p>
+      <w:r>
+        <w:t>Hall Manager – View details of halls, rooms, and applications. Modify hall and room details, approve or deny application requests.</w:t>
+      </w:r>
     </w:p>
     <w:p>
       <w:bookmarkStart w:id="0" w:name="_GoBack"/>
@@ -51,9 +72,23 @@
     </w:p>
     <w:p>
       <w:pPr>
+        <w:rPr>
+          <w:rFonts w:asciiTheme="majorHAnsi" w:eastAsiaTheme="majorEastAsia" w:hAnsiTheme="majorHAnsi" w:cstheme="majorBidi"/>
+          <w:color w:val="2E74B5" w:themeColor="accent1" w:themeShade="BF"/>
+          <w:sz w:val="26"/>
+          <w:szCs w:val="26"/>
+        </w:rPr>
+      </w:pPr>
+      <w:r>
+        <w:br w:type="page"/>
+      </w:r>
+    </w:p>
+    <w:p>
+      <w:pPr>
         <w:pStyle w:val="Heading2"/>
       </w:pPr>
       <w:r>
+        <w:lastRenderedPageBreak/>
         <w:t>Use C</w:t>
       </w:r>
       <w:r>
@@ -66,9 +101,23 @@
     <w:p/>
     <w:p>
       <w:pPr>
+        <w:rPr>
+          <w:rFonts w:asciiTheme="majorHAnsi" w:eastAsiaTheme="majorEastAsia" w:hAnsiTheme="majorHAnsi" w:cstheme="majorBidi"/>
+          <w:color w:val="2E74B5" w:themeColor="accent1" w:themeShade="BF"/>
+          <w:sz w:val="26"/>
+          <w:szCs w:val="26"/>
+        </w:rPr>
+      </w:pPr>
+      <w:r>
+        <w:br w:type="page"/>
+      </w:r>
+    </w:p>
+    <w:p>
+      <w:pPr>
         <w:pStyle w:val="Heading2"/>
       </w:pPr>
       <w:r>
+        <w:lastRenderedPageBreak/>
         <w:t>Class Dia</w:t>
       </w:r>
       <w:r>
@@ -81,12 +130,26 @@
     <w:p/>
     <w:p>
       <w:pPr>
+        <w:rPr>
+          <w:rFonts w:asciiTheme="majorHAnsi" w:eastAsiaTheme="majorEastAsia" w:hAnsiTheme="majorHAnsi" w:cstheme="majorBidi"/>
+          <w:color w:val="2E74B5" w:themeColor="accent1" w:themeShade="BF"/>
+          <w:sz w:val="26"/>
+          <w:szCs w:val="26"/>
+        </w:rPr>
+      </w:pPr>
+      <w:r>
+        <w:br w:type="page"/>
+      </w:r>
+    </w:p>
+    <w:p>
+      <w:pPr>
         <w:pStyle w:val="Heading2"/>
         <w:rPr>
           <w:rStyle w:val="Heading2Char"/>
         </w:rPr>
       </w:pPr>
       <w:r>
+        <w:lastRenderedPageBreak/>
         <w:t>Sequence Di</w:t>
       </w:r>
       <w:r>
@@ -99,27 +162,69 @@
     <w:p/>
     <w:p>
       <w:pPr>
+        <w:rPr>
+          <w:rFonts w:asciiTheme="majorHAnsi" w:eastAsiaTheme="majorEastAsia" w:hAnsiTheme="majorHAnsi" w:cstheme="majorBidi"/>
+          <w:color w:val="2E74B5" w:themeColor="accent1" w:themeShade="BF"/>
+          <w:sz w:val="26"/>
+          <w:szCs w:val="26"/>
+        </w:rPr>
+      </w:pPr>
+      <w:r>
+        <w:br w:type="page"/>
+      </w:r>
+    </w:p>
+    <w:p>
+      <w:pPr>
         <w:pStyle w:val="Heading2"/>
       </w:pPr>
       <w:r>
+        <w:lastRenderedPageBreak/>
         <w:t>Agile Practices</w:t>
       </w:r>
     </w:p>
     <w:p/>
     <w:p>
       <w:pPr>
+        <w:rPr>
+          <w:rFonts w:asciiTheme="majorHAnsi" w:eastAsiaTheme="majorEastAsia" w:hAnsiTheme="majorHAnsi" w:cstheme="majorBidi"/>
+          <w:color w:val="2E74B5" w:themeColor="accent1" w:themeShade="BF"/>
+          <w:sz w:val="26"/>
+          <w:szCs w:val="26"/>
+        </w:rPr>
+      </w:pPr>
+      <w:r>
+        <w:br w:type="page"/>
+      </w:r>
+    </w:p>
+    <w:p>
+      <w:pPr>
         <w:pStyle w:val="Heading2"/>
       </w:pPr>
       <w:r>
+        <w:lastRenderedPageBreak/>
         <w:t>Coding</w:t>
       </w:r>
     </w:p>
     <w:p/>
     <w:p>
       <w:pPr>
+        <w:rPr>
+          <w:rFonts w:asciiTheme="majorHAnsi" w:eastAsiaTheme="majorEastAsia" w:hAnsiTheme="majorHAnsi" w:cstheme="majorBidi"/>
+          <w:color w:val="2E74B5" w:themeColor="accent1" w:themeShade="BF"/>
+          <w:sz w:val="26"/>
+          <w:szCs w:val="26"/>
+        </w:rPr>
+      </w:pPr>
+      <w:r>
+        <w:br w:type="page"/>
+      </w:r>
+    </w:p>
+    <w:p>
+      <w:pPr>
         <w:pStyle w:val="Heading2"/>
       </w:pPr>
       <w:r>
+        <w:lastRenderedPageBreak/>
         <w:t>Testing</w:t>
       </w:r>
     </w:p>
@@ -136,7 +241,7 @@
 </file>
 
 <file path=word/numbering.xml><?xml version="1.0" encoding="utf-8"?>
-<w:numbering xmlns:wpc="http://schemas.microsoft.com/office/word/2010/wordprocessingCanvas" xmlns:cx="http://schemas.microsoft.com/office/drawing/2014/chartex" xmlns:cx1="http://schemas.microsoft.com/office/drawing/2015/9/8/chartex" xmlns:mc="http://schemas.openxmlformats.org/markup-compatibility/2006" xmlns:o="urn:schemas-microsoft-com:office:office" xmlns:r="http://schemas.openxmlformats.org/officeDocument/2006/relationships" xmlns:m="http://schemas.openxmlformats.org/officeDocument/2006/math" xmlns:v="urn:schemas-microsoft-com:vml" xmlns:wp14="http://schemas.microsoft.com/office/word/2010/wordprocessingDrawing" xmlns:wp="http://schemas.openxmlformats.org/drawingml/2006/wordprocessingDrawing" xmlns:w10="urn:schemas-microsoft-com:office:word" xmlns:w="http://schemas.openxmlformats.org/wordprocessingml/2006/main" xmlns:w14="http://schemas.microsoft.com/office/word/2010/wordml" xmlns:w15="http://schemas.microsoft.com/office/word/2012/wordml" xmlns:w16se="http://schemas.microsoft.com/office/word/2015/wordml/symex" xmlns:wpg="http://schemas.microsoft.com/office/word/2010/wordprocessingGroup" xmlns:wpi="http://schemas.microsoft.com/office/word/2010/wordprocessingInk" xmlns:wne="http://schemas.microsoft.com/office/word/2006/wordml" xmlns:wps="http://schemas.microsoft.com/office/word/2010/wordprocessingShape" mc:Ignorable="w14 w15 w16se wp14">
+<w:numbering xmlns:wpc="http://schemas.microsoft.com/office/word/2010/wordprocessingCanvas" xmlns:cx="http://schemas.microsoft.com/office/drawing/2014/chartex" xmlns:cx1="http://schemas.microsoft.com/office/drawing/2015/9/8/chartex" xmlns:cx2="http://schemas.microsoft.com/office/drawing/2015/10/21/chartex" xmlns:cx3="http://schemas.microsoft.com/office/drawing/2016/5/9/chartex" xmlns:cx4="http://schemas.microsoft.com/office/drawing/2016/5/10/chartex" xmlns:cx5="http://schemas.microsoft.com/office/drawing/2016/5/11/chartex" xmlns:cx6="http://schemas.microsoft.com/office/drawing/2016/5/12/chartex" xmlns:cx7="http://schemas.microsoft.com/office/drawing/2016/5/13/chartex" xmlns:cx8="http://schemas.microsoft.com/office/drawing/2016/5/14/chartex" xmlns:mc="http://schemas.openxmlformats.org/markup-compatibility/2006" xmlns:aink="http://schemas.microsoft.com/office/drawing/2016/ink" xmlns:am3d="http://schemas.microsoft.com/office/drawing/2017/model3d" xmlns:o="urn:schemas-microsoft-com:office:office" xmlns:r="http://schemas.openxmlformats.org/officeDocument/2006/relationships" xmlns:m="http://schemas.openxmlformats.org/officeDocument/2006/math" xmlns:v="urn:schemas-microsoft-com:vml" xmlns:wp14="http://schemas.microsoft.com/office/word/2010/wordprocessingDrawing" xmlns:wp="http://schemas.openxmlformats.org/drawingml/2006/wordprocessingDrawing" xmlns:w10="urn:schemas-microsoft-com:office:word" xmlns:w="http://schemas.openxmlformats.org/wordprocessingml/2006/main" xmlns:w14="http://schemas.microsoft.com/office/word/2010/wordml" xmlns:w15="http://schemas.microsoft.com/office/word/2012/wordml" xmlns:w16cid="http://schemas.microsoft.com/office/word/2016/wordml/cid" xmlns:w16se="http://schemas.microsoft.com/office/word/2015/wordml/symex" xmlns:wpg="http://schemas.microsoft.com/office/word/2010/wordprocessingGroup" xmlns:wpi="http://schemas.microsoft.com/office/word/2010/wordprocessingInk" xmlns:wne="http://schemas.microsoft.com/office/word/2006/wordml" xmlns:wps="http://schemas.microsoft.com/office/word/2010/wordprocessingShape" mc:Ignorable="w14 w15 w16se w16cid wp14">
   <w:abstractNum w:abstractNumId="0" w15:restartNumberingAfterBreak="0">
     <w:nsid w:val="61FC5E49"/>
     <w:multiLevelType w:val="hybridMultilevel"/>
@@ -233,7 +338,7 @@
 </file>
 
 <file path=word/styles.xml><?xml version="1.0" encoding="utf-8"?>
-<w:styles xmlns:mc="http://schemas.openxmlformats.org/markup-compatibility/2006" xmlns:r="http://schemas.openxmlformats.org/officeDocument/2006/relationships" xmlns:w="http://schemas.openxmlformats.org/wordprocessingml/2006/main" xmlns:w14="http://schemas.microsoft.com/office/word/2010/wordml" xmlns:w15="http://schemas.microsoft.com/office/word/2012/wordml" xmlns:w16se="http://schemas.microsoft.com/office/word/2015/wordml/symex" mc:Ignorable="w14 w15 w16se">
+<w:styles xmlns:mc="http://schemas.openxmlformats.org/markup-compatibility/2006" xmlns:r="http://schemas.openxmlformats.org/officeDocument/2006/relationships" xmlns:w="http://schemas.openxmlformats.org/wordprocessingml/2006/main" xmlns:w14="http://schemas.microsoft.com/office/word/2010/wordml" xmlns:w15="http://schemas.microsoft.com/office/word/2012/wordml" xmlns:w16cid="http://schemas.microsoft.com/office/word/2016/wordml/cid" xmlns:w16se="http://schemas.microsoft.com/office/word/2015/wordml/symex" mc:Ignorable="w14 w15 w16se w16cid">
   <w:docDefaults>
     <w:rPrDefault>
       <w:rPr>
@@ -249,7 +354,7 @@
       </w:pPr>
     </w:pPrDefault>
   </w:docDefaults>
-  <w:latentStyles w:defLockedState="0" w:defUIPriority="99" w:defSemiHidden="0" w:defUnhideWhenUsed="0" w:defQFormat="0" w:count="371">
+  <w:latentStyles w:defLockedState="0" w:defUIPriority="99" w:defSemiHidden="0" w:defUnhideWhenUsed="0" w:defQFormat="0" w:count="375">
     <w:lsdException w:name="Normal" w:uiPriority="0" w:qFormat="1"/>
     <w:lsdException w:name="heading 1" w:uiPriority="9" w:qFormat="1"/>
     <w:lsdException w:name="heading 2" w:semiHidden="1" w:uiPriority="9" w:unhideWhenUsed="1" w:qFormat="1"/>
@@ -355,7 +460,6 @@
     <w:lsdException w:name="HTML Sample" w:semiHidden="1" w:unhideWhenUsed="1"/>
     <w:lsdException w:name="HTML Typewriter" w:semiHidden="1" w:unhideWhenUsed="1"/>
     <w:lsdException w:name="HTML Variable" w:semiHidden="1" w:unhideWhenUsed="1"/>
-    <w:lsdException w:name="Normal Table" w:semiHidden="1" w:unhideWhenUsed="1"/>
     <w:lsdException w:name="annotation subject" w:semiHidden="1" w:unhideWhenUsed="1"/>
     <w:lsdException w:name="No List" w:semiHidden="1" w:unhideWhenUsed="1"/>
     <w:lsdException w:name="Outline List 1" w:semiHidden="1" w:unhideWhenUsed="1"/>
@@ -399,10 +503,8 @@
     <w:lsdException w:name="Table Elegant" w:semiHidden="1" w:unhideWhenUsed="1"/>
     <w:lsdException w:name="Table Professional" w:semiHidden="1" w:unhideWhenUsed="1"/>
     <w:lsdException w:name="Table Subtle 1" w:semiHidden="1" w:unhideWhenUsed="1"/>
-    <w:lsdException w:name="Table Subtle 2" w:semiHidden="1" w:unhideWhenUsed="1"/>
     <w:lsdException w:name="Table Web 1" w:semiHidden="1" w:unhideWhenUsed="1"/>
     <w:lsdException w:name="Table Web 2" w:semiHidden="1" w:unhideWhenUsed="1"/>
-    <w:lsdException w:name="Table Web 3" w:semiHidden="1" w:unhideWhenUsed="1"/>
     <w:lsdException w:name="Balloon Text" w:semiHidden="1" w:unhideWhenUsed="1"/>
     <w:lsdException w:name="Table Grid" w:uiPriority="39"/>
     <w:lsdException w:name="Table Theme" w:semiHidden="1" w:unhideWhenUsed="1"/>
@@ -621,6 +723,10 @@
     <w:lsdException w:name="List Table 5 Dark Accent 6" w:uiPriority="50"/>
     <w:lsdException w:name="List Table 6 Colorful Accent 6" w:uiPriority="51"/>
     <w:lsdException w:name="List Table 7 Colorful Accent 6" w:uiPriority="52"/>
+    <w:lsdException w:name="Mention" w:semiHidden="1" w:unhideWhenUsed="1"/>
+    <w:lsdException w:name="Smart Hyperlink" w:semiHidden="1" w:unhideWhenUsed="1"/>
+    <w:lsdException w:name="Hashtag" w:semiHidden="1" w:unhideWhenUsed="1"/>
+    <w:lsdException w:name="Unresolved Mention" w:semiHidden="1" w:unhideWhenUsed="1"/>
   </w:latentStyles>
   <w:style w:type="paragraph" w:default="1" w:styleId="Normal">
     <w:name w:val="Normal"/>

</xml_diff>

<commit_message>
add to the document
</commit_message>
<xml_diff>
--- a/OOSD Group Document.docx
+++ b/OOSD Group Document.docx
@@ -6,8 +6,9 @@
       <w:pPr>
         <w:pStyle w:val="Heading1"/>
       </w:pPr>
-      <w:bookmarkStart w:id="0" w:name="_GoBack"/>
-      <w:bookmarkEnd w:id="0"/>
+      <w:r>
+        <w:t>x</w:t>
+      </w:r>
       <w:r>
         <w:t>UFCFB6-30-2 Group Coursework assignment OOSD “UWE Accommodation System”</w:t>
       </w:r>
@@ -58,12 +59,6 @@
         <w:t>Warden – View details of halls and rooms, change cleanliness status</w:t>
       </w:r>
     </w:p>
-    <w:p>
-      <w:r>
-        <w:t>Hall Manager – View details of halls, rooms, and applications. Modify hall and room details, approve or deny application requests.</w:t>
-      </w:r>
-    </w:p>
-    <w:p/>
     <w:p>
       <w:pPr>
         <w:rPr>
@@ -74,7 +69,7 @@
         </w:rPr>
       </w:pPr>
       <w:r>
-        <w:br w:type="page"/>
+        <w:t>Hall Manager – View details of halls, rooms, and applications. Modify hall and room details, approve or deny application requests.</w:t>
       </w:r>
     </w:p>
     <w:p>
@@ -82,7 +77,6 @@
         <w:pStyle w:val="Heading2"/>
       </w:pPr>
       <w:r>
-        <w:lastRenderedPageBreak/>
         <w:t>Use C</w:t>
       </w:r>
       <w:r>
@@ -92,7 +86,71 @@
         <w:t>ase</w:t>
       </w:r>
     </w:p>
-    <w:p/>
+    <w:p>
+      <w:pPr>
+        <w:keepNext/>
+      </w:pPr>
+      <w:r>
+        <w:rPr>
+          <w:noProof/>
+        </w:rPr>
+        <w:drawing>
+          <wp:inline distT="0" distB="0" distL="0" distR="0" wp14:anchorId="7F990638" wp14:editId="12CAB1D5">
+            <wp:extent cx="5943600" cy="3651250"/>
+            <wp:effectExtent l="0" t="0" r="0" b="6350"/>
+            <wp:docPr id="1" name="Picture 1"/>
+            <wp:cNvGraphicFramePr>
+              <a:graphicFrameLocks xmlns:a="http://schemas.openxmlformats.org/drawingml/2006/main" noChangeAspect="1"/>
+            </wp:cNvGraphicFramePr>
+            <a:graphic xmlns:a="http://schemas.openxmlformats.org/drawingml/2006/main">
+              <a:graphicData uri="http://schemas.openxmlformats.org/drawingml/2006/picture">
+                <pic:pic xmlns:pic="http://schemas.openxmlformats.org/drawingml/2006/picture">
+                  <pic:nvPicPr>
+                    <pic:cNvPr id="1" name=""/>
+                    <pic:cNvPicPr/>
+                  </pic:nvPicPr>
+                  <pic:blipFill>
+                    <a:blip r:embed="rId5"/>
+                    <a:stretch>
+                      <a:fillRect/>
+                    </a:stretch>
+                  </pic:blipFill>
+                  <pic:spPr>
+                    <a:xfrm>
+                      <a:off x="0" y="0"/>
+                      <a:ext cx="5943600" cy="3651250"/>
+                    </a:xfrm>
+                    <a:prstGeom prst="rect">
+                      <a:avLst/>
+                    </a:prstGeom>
+                  </pic:spPr>
+                </pic:pic>
+              </a:graphicData>
+            </a:graphic>
+          </wp:inline>
+        </w:drawing>
+      </w:r>
+    </w:p>
+    <w:p>
+      <w:pPr>
+        <w:pStyle w:val="Caption"/>
+        <w:jc w:val="center"/>
+      </w:pPr>
+      <w:r>
+        <w:t xml:space="preserve">Figure </w:t>
+      </w:r>
+      <w:fldSimple w:instr=" SEQ Figure \* ARABIC ">
+        <w:r>
+          <w:rPr>
+            <w:noProof/>
+          </w:rPr>
+          <w:t>1</w:t>
+        </w:r>
+      </w:fldSimple>
+      <w:r>
+        <w:t>. Use Case Diagram for UWE Accommodation System</w:t>
+      </w:r>
+    </w:p>
     <w:p>
       <w:pPr>
         <w:rPr>
@@ -103,7 +161,17 @@
         </w:rPr>
       </w:pPr>
       <w:r>
-        <w:br w:type="page"/>
+        <w:lastRenderedPageBreak/>
+        <w:t xml:space="preserve">The Use case contains three actors who will be using the system, namely, Students, Hall Managers, Wardens. The use case shows that all three actors </w:t>
+      </w:r>
+      <w:r>
+        <w:t>must</w:t>
+      </w:r>
+      <w:r>
+        <w:t xml:space="preserve"> get authorization before they can access the system, depending on their user access the can use certain features. Hall managers</w:t>
+      </w:r>
+      <w:r>
+        <w:t xml:space="preserve"> have the authority manage lease records and room schedule, whereas wardens only have access to change the room cleaning status and student to view rooms and apply for rooms.</w:t>
       </w:r>
     </w:p>
     <w:p>
@@ -111,7 +179,6 @@
         <w:pStyle w:val="Heading2"/>
       </w:pPr>
       <w:r>
-        <w:lastRenderedPageBreak/>
         <w:t>Class Dia</w:t>
       </w:r>
       <w:r>
@@ -121,7 +188,71 @@
         <w:t>gram</w:t>
       </w:r>
     </w:p>
-    <w:p/>
+    <w:p>
+      <w:pPr>
+        <w:keepNext/>
+      </w:pPr>
+      <w:r>
+        <w:rPr>
+          <w:noProof/>
+        </w:rPr>
+        <w:drawing>
+          <wp:inline distT="0" distB="0" distL="0" distR="0" wp14:anchorId="0457E49B" wp14:editId="783F2810">
+            <wp:extent cx="5943600" cy="4845685"/>
+            <wp:effectExtent l="0" t="0" r="0" b="0"/>
+            <wp:docPr id="5" name="Picture 5"/>
+            <wp:cNvGraphicFramePr>
+              <a:graphicFrameLocks xmlns:a="http://schemas.openxmlformats.org/drawingml/2006/main" noChangeAspect="1"/>
+            </wp:cNvGraphicFramePr>
+            <a:graphic xmlns:a="http://schemas.openxmlformats.org/drawingml/2006/main">
+              <a:graphicData uri="http://schemas.openxmlformats.org/drawingml/2006/picture">
+                <pic:pic xmlns:pic="http://schemas.openxmlformats.org/drawingml/2006/picture">
+                  <pic:nvPicPr>
+                    <pic:cNvPr id="1" name=""/>
+                    <pic:cNvPicPr/>
+                  </pic:nvPicPr>
+                  <pic:blipFill>
+                    <a:blip r:embed="rId6"/>
+                    <a:stretch>
+                      <a:fillRect/>
+                    </a:stretch>
+                  </pic:blipFill>
+                  <pic:spPr>
+                    <a:xfrm>
+                      <a:off x="0" y="0"/>
+                      <a:ext cx="5943600" cy="4845685"/>
+                    </a:xfrm>
+                    <a:prstGeom prst="rect">
+                      <a:avLst/>
+                    </a:prstGeom>
+                  </pic:spPr>
+                </pic:pic>
+              </a:graphicData>
+            </a:graphic>
+          </wp:inline>
+        </w:drawing>
+      </w:r>
+    </w:p>
+    <w:p>
+      <w:pPr>
+        <w:pStyle w:val="Caption"/>
+        <w:jc w:val="center"/>
+      </w:pPr>
+      <w:r>
+        <w:t xml:space="preserve">Figure </w:t>
+      </w:r>
+      <w:fldSimple w:instr=" SEQ Figure \* ARABIC ">
+        <w:r>
+          <w:rPr>
+            <w:noProof/>
+          </w:rPr>
+          <w:t>2</w:t>
+        </w:r>
+      </w:fldSimple>
+      <w:r>
+        <w:t xml:space="preserve"> Class Diagram for UWE Accommodation System</w:t>
+      </w:r>
+    </w:p>
     <w:p>
       <w:pPr>
         <w:rPr>
@@ -132,6 +263,9 @@
         </w:rPr>
       </w:pPr>
       <w:r>
+        <w:t>Figure 2 ….</w:t>
+      </w:r>
+      <w:r>
         <w:br w:type="page"/>
       </w:r>
     </w:p>
@@ -151,6 +285,71 @@
           <w:rStyle w:val="Heading2Char"/>
         </w:rPr>
         <w:t>agram</w:t>
+      </w:r>
+    </w:p>
+    <w:p>
+      <w:pPr>
+        <w:keepNext/>
+      </w:pPr>
+      <w:r>
+        <w:rPr>
+          <w:noProof/>
+        </w:rPr>
+        <w:drawing>
+          <wp:inline distT="0" distB="0" distL="0" distR="0" wp14:anchorId="27FA8BD2" wp14:editId="559A365E">
+            <wp:extent cx="5943600" cy="2680970"/>
+            <wp:effectExtent l="0" t="0" r="0" b="5080"/>
+            <wp:docPr id="4" name="Picture 4"/>
+            <wp:cNvGraphicFramePr>
+              <a:graphicFrameLocks xmlns:a="http://schemas.openxmlformats.org/drawingml/2006/main" noChangeAspect="1"/>
+            </wp:cNvGraphicFramePr>
+            <a:graphic xmlns:a="http://schemas.openxmlformats.org/drawingml/2006/main">
+              <a:graphicData uri="http://schemas.openxmlformats.org/drawingml/2006/picture">
+                <pic:pic xmlns:pic="http://schemas.openxmlformats.org/drawingml/2006/picture">
+                  <pic:nvPicPr>
+                    <pic:cNvPr id="1" name=""/>
+                    <pic:cNvPicPr/>
+                  </pic:nvPicPr>
+                  <pic:blipFill>
+                    <a:blip r:embed="rId7"/>
+                    <a:stretch>
+                      <a:fillRect/>
+                    </a:stretch>
+                  </pic:blipFill>
+                  <pic:spPr>
+                    <a:xfrm>
+                      <a:off x="0" y="0"/>
+                      <a:ext cx="5943600" cy="2680970"/>
+                    </a:xfrm>
+                    <a:prstGeom prst="rect">
+                      <a:avLst/>
+                    </a:prstGeom>
+                  </pic:spPr>
+                </pic:pic>
+              </a:graphicData>
+            </a:graphic>
+          </wp:inline>
+        </w:drawing>
+      </w:r>
+    </w:p>
+    <w:p>
+      <w:pPr>
+        <w:pStyle w:val="Caption"/>
+        <w:jc w:val="center"/>
+      </w:pPr>
+      <w:r>
+        <w:t xml:space="preserve">Figure </w:t>
+      </w:r>
+      <w:fldSimple w:instr=" SEQ Figure \* ARABIC ">
+        <w:r>
+          <w:rPr>
+            <w:noProof/>
+          </w:rPr>
+          <w:t>3</w:t>
+        </w:r>
+      </w:fldSimple>
+      <w:r>
+        <w:t xml:space="preserve"> Sequence Diagram Application Process</w:t>
       </w:r>
     </w:p>
     <w:p/>
@@ -207,6 +406,11 @@
       </w:r>
     </w:p>
     <w:p>
+      <w:r>
+        <w:t xml:space="preserve">Testing the code while working on the code </w:t>
+      </w:r>
+    </w:p>
+    <w:p>
       <w:pPr>
         <w:rPr>
           <w:rFonts w:asciiTheme="majorHAnsi" w:eastAsiaTheme="majorEastAsia" w:hAnsiTheme="majorHAnsi" w:cstheme="majorBidi"/>
@@ -251,6 +455,424 @@
         <w:t>Testing</w:t>
       </w:r>
     </w:p>
+    <w:p>
+      <w:r>
+        <w:t>Test Strategy:</w:t>
+      </w:r>
+    </w:p>
+    <w:p>
+      <w:r>
+        <w:t xml:space="preserve">The Important features that need to be tested in this system are </w:t>
+      </w:r>
+      <w:r>
+        <w:t>as follows;</w:t>
+      </w:r>
+    </w:p>
+    <w:p>
+      <w:pPr>
+        <w:pStyle w:val="ListParagraph"/>
+        <w:numPr>
+          <w:ilvl w:val="0"/>
+          <w:numId w:val="2"/>
+        </w:numPr>
+      </w:pPr>
+      <w:r>
+        <w:t>update, delete</w:t>
+      </w:r>
+      <w:r>
+        <w:t xml:space="preserve"> GUI</w:t>
+      </w:r>
+      <w:r>
+        <w:t xml:space="preserve"> buttons work as intended</w:t>
+      </w:r>
+      <w:r>
+        <w:t xml:space="preserve"> </w:t>
+      </w:r>
+    </w:p>
+    <w:p>
+      <w:pPr>
+        <w:pStyle w:val="ListParagraph"/>
+        <w:numPr>
+          <w:ilvl w:val="0"/>
+          <w:numId w:val="2"/>
+        </w:numPr>
+      </w:pPr>
+      <w:r>
+        <w:t>occupancy</w:t>
+      </w:r>
+      <w:r>
+        <w:t xml:space="preserve"> status</w:t>
+      </w:r>
+    </w:p>
+    <w:p>
+      <w:pPr>
+        <w:pStyle w:val="ListParagraph"/>
+        <w:numPr>
+          <w:ilvl w:val="0"/>
+          <w:numId w:val="2"/>
+        </w:numPr>
+      </w:pPr>
+      <w:r>
+        <w:t xml:space="preserve"> cleaning status</w:t>
+      </w:r>
+    </w:p>
+    <w:p>
+      <w:pPr>
+        <w:pStyle w:val="ListParagraph"/>
+        <w:numPr>
+          <w:ilvl w:val="0"/>
+          <w:numId w:val="2"/>
+        </w:numPr>
+      </w:pPr>
+      <w:r>
+        <w:t xml:space="preserve"> creating a new lease</w:t>
+      </w:r>
+    </w:p>
+    <w:p>
+      <w:pPr>
+        <w:pStyle w:val="ListParagraph"/>
+        <w:numPr>
+          <w:ilvl w:val="0"/>
+          <w:numId w:val="2"/>
+        </w:numPr>
+      </w:pPr>
+      <w:r>
+        <w:t xml:space="preserve">deleting previous </w:t>
+      </w:r>
+      <w:r>
+        <w:t>lease</w:t>
+      </w:r>
+    </w:p>
+    <w:p>
+      <w:pPr>
+        <w:pStyle w:val="ListParagraph"/>
+        <w:numPr>
+          <w:ilvl w:val="0"/>
+          <w:numId w:val="2"/>
+        </w:numPr>
+      </w:pPr>
+      <w:r>
+        <w:t xml:space="preserve"> the different states shown in the table,</w:t>
+      </w:r>
+    </w:p>
+    <w:p>
+      <w:pPr>
+        <w:pStyle w:val="ListParagraph"/>
+        <w:numPr>
+          <w:ilvl w:val="0"/>
+          <w:numId w:val="2"/>
+        </w:numPr>
+      </w:pPr>
+      <w:r>
+        <w:t xml:space="preserve"> selecting a lease, warden restricted </w:t>
+      </w:r>
+      <w:r>
+        <w:t>views (</w:t>
+      </w:r>
+      <w:r>
+        <w:t xml:space="preserve">cannot </w:t>
+      </w:r>
+      <w:proofErr w:type="gramStart"/>
+      <w:r>
+        <w:t>edit )</w:t>
+      </w:r>
+      <w:proofErr w:type="gramEnd"/>
+      <w:r>
+        <w:t xml:space="preserve"> </w:t>
+      </w:r>
+      <w:r>
+        <w:t xml:space="preserve"> </w:t>
+      </w:r>
+    </w:p>
+    <w:p>
+      <w:r>
+        <w:t>The type of testing we will follow is first test the functional aspects of the system making sure that the systems works as intended follow up with UI testing making sure that the GUI works as intended then load/stress testing checking that any errors that come up with wrong or large values are solved. Most of these testing will be done manually as we are following agile practices</w:t>
+      </w:r>
+      <w:r>
+        <w:t xml:space="preserve">, we will focus more on the test plan and as to bugs in the program we plan on fixing them manually oppose to automatic bug fixing. The test entry </w:t>
+      </w:r>
+      <w:r>
+        <w:t>criteria</w:t>
+      </w:r>
+      <w:r>
+        <w:t xml:space="preserve"> will revolve around the important features that need to be tested for example with the occupancy testing the test entry con</w:t>
+      </w:r>
+      <w:r>
+        <w:t xml:space="preserve">dition will be, occupancy status </w:t>
+      </w:r>
+    </w:p>
+    <w:p>
+      <w:r>
+        <w:t xml:space="preserve">UI </w:t>
+      </w:r>
+      <w:proofErr w:type="gramStart"/>
+      <w:r>
+        <w:t>testing ,</w:t>
+      </w:r>
+      <w:proofErr w:type="gramEnd"/>
+      <w:r>
+        <w:t xml:space="preserve"> functional testing , load/</w:t>
+      </w:r>
+      <w:proofErr w:type="spellStart"/>
+      <w:r>
+        <w:t>sress</w:t>
+      </w:r>
+      <w:proofErr w:type="spellEnd"/>
+      <w:r>
+        <w:t xml:space="preserve"> testing </w:t>
+      </w:r>
+    </w:p>
+    <w:p>
+      <w:r>
+        <w:t xml:space="preserve">How to perform these type of </w:t>
+      </w:r>
+      <w:proofErr w:type="gramStart"/>
+      <w:r>
+        <w:t>tes</w:t>
+      </w:r>
+      <w:bookmarkStart w:id="0" w:name="_GoBack"/>
+      <w:bookmarkEnd w:id="0"/>
+      <w:r>
+        <w:t>ting :</w:t>
+      </w:r>
+      <w:proofErr w:type="gramEnd"/>
+      <w:r>
+        <w:t xml:space="preserve"> manual </w:t>
+      </w:r>
+    </w:p>
+    <w:p>
+      <w:r>
+        <w:t xml:space="preserve">Bugs = manually solve them </w:t>
+      </w:r>
+    </w:p>
+    <w:p>
+      <w:r>
+        <w:t xml:space="preserve">Test entry </w:t>
+      </w:r>
+      <w:proofErr w:type="spellStart"/>
+      <w:r>
+        <w:t>critea</w:t>
+      </w:r>
+      <w:proofErr w:type="spellEnd"/>
+      <w:r>
+        <w:t xml:space="preserve"> and test exit</w:t>
+      </w:r>
+    </w:p>
+    <w:p>
+      <w:r>
+        <w:t xml:space="preserve">Track testing = </w:t>
+      </w:r>
+      <w:proofErr w:type="spellStart"/>
+      <w:r>
+        <w:t>throught</w:t>
+      </w:r>
+      <w:proofErr w:type="spellEnd"/>
+      <w:r>
+        <w:t xml:space="preserve"> test plan</w:t>
+      </w:r>
+    </w:p>
+    <w:p/>
+    <w:tbl>
+      <w:tblPr>
+        <w:tblStyle w:val="GridTable1Light"/>
+        <w:tblW w:w="0" w:type="auto"/>
+        <w:tblLook w:val="04A0" w:firstRow="1" w:lastRow="0" w:firstColumn="1" w:lastColumn="0" w:noHBand="0" w:noVBand="1"/>
+      </w:tblPr>
+      <w:tblGrid>
+        <w:gridCol w:w="2337"/>
+        <w:gridCol w:w="2337"/>
+        <w:gridCol w:w="2338"/>
+        <w:gridCol w:w="2338"/>
+      </w:tblGrid>
+      <w:tr>
+        <w:trPr>
+          <w:cnfStyle w:val="100000000000" w:firstRow="1" w:lastRow="0" w:firstColumn="0" w:lastColumn="0" w:oddVBand="0" w:evenVBand="0" w:oddHBand="0" w:evenHBand="0" w:firstRowFirstColumn="0" w:firstRowLastColumn="0" w:lastRowFirstColumn="0" w:lastRowLastColumn="0"/>
+        </w:trPr>
+        <w:tc>
+          <w:tcPr>
+            <w:cnfStyle w:val="001000000000" w:firstRow="0" w:lastRow="0" w:firstColumn="1" w:lastColumn="0" w:oddVBand="0" w:evenVBand="0" w:oddHBand="0" w:evenHBand="0" w:firstRowFirstColumn="0" w:firstRowLastColumn="0" w:lastRowFirstColumn="0" w:lastRowLastColumn="0"/>
+            <w:tcW w:w="2337" w:type="dxa"/>
+          </w:tcPr>
+          <w:p>
+            <w:r>
+              <w:t>Test Case</w:t>
+            </w:r>
+          </w:p>
+        </w:tc>
+        <w:tc>
+          <w:tcPr>
+            <w:tcW w:w="2337" w:type="dxa"/>
+          </w:tcPr>
+          <w:p>
+            <w:pPr>
+              <w:cnfStyle w:val="100000000000" w:firstRow="1" w:lastRow="0" w:firstColumn="0" w:lastColumn="0" w:oddVBand="0" w:evenVBand="0" w:oddHBand="0" w:evenHBand="0" w:firstRowFirstColumn="0" w:firstRowLastColumn="0" w:lastRowFirstColumn="0" w:lastRowLastColumn="0"/>
+            </w:pPr>
+            <w:r>
+              <w:t>Purpose</w:t>
+            </w:r>
+          </w:p>
+        </w:tc>
+        <w:tc>
+          <w:tcPr>
+            <w:tcW w:w="2338" w:type="dxa"/>
+          </w:tcPr>
+          <w:p>
+            <w:pPr>
+              <w:cnfStyle w:val="100000000000" w:firstRow="1" w:lastRow="0" w:firstColumn="0" w:lastColumn="0" w:oddVBand="0" w:evenVBand="0" w:oddHBand="0" w:evenHBand="0" w:firstRowFirstColumn="0" w:firstRowLastColumn="0" w:lastRowFirstColumn="0" w:lastRowLastColumn="0"/>
+            </w:pPr>
+            <w:r>
+              <w:t>Expected Result</w:t>
+            </w:r>
+          </w:p>
+        </w:tc>
+        <w:tc>
+          <w:tcPr>
+            <w:tcW w:w="2338" w:type="dxa"/>
+          </w:tcPr>
+          <w:p>
+            <w:pPr>
+              <w:cnfStyle w:val="100000000000" w:firstRow="1" w:lastRow="0" w:firstColumn="0" w:lastColumn="0" w:oddVBand="0" w:evenVBand="0" w:oddHBand="0" w:evenHBand="0" w:firstRowFirstColumn="0" w:firstRowLastColumn="0" w:lastRowFirstColumn="0" w:lastRowLastColumn="0"/>
+            </w:pPr>
+            <w:r>
+              <w:t>Actual Result</w:t>
+            </w:r>
+          </w:p>
+        </w:tc>
+      </w:tr>
+      <w:tr>
+        <w:tc>
+          <w:tcPr>
+            <w:cnfStyle w:val="001000000000" w:firstRow="0" w:lastRow="0" w:firstColumn="1" w:lastColumn="0" w:oddVBand="0" w:evenVBand="0" w:oddHBand="0" w:evenHBand="0" w:firstRowFirstColumn="0" w:firstRowLastColumn="0" w:lastRowFirstColumn="0" w:lastRowLastColumn="0"/>
+            <w:tcW w:w="2337" w:type="dxa"/>
+          </w:tcPr>
+          <w:p>
+            <w:r>
+              <w:t>Occupancy status is occupied</w:t>
+            </w:r>
+          </w:p>
+        </w:tc>
+        <w:tc>
+          <w:tcPr>
+            <w:tcW w:w="2337" w:type="dxa"/>
+          </w:tcPr>
+          <w:p>
+            <w:pPr>
+              <w:cnfStyle w:val="000000000000" w:firstRow="0" w:lastRow="0" w:firstColumn="0" w:lastColumn="0" w:oddVBand="0" w:evenVBand="0" w:oddHBand="0" w:evenHBand="0" w:firstRowFirstColumn="0" w:firstRowLastColumn="0" w:lastRowFirstColumn="0" w:lastRowLastColumn="0"/>
+            </w:pPr>
+            <w:r>
+              <w:t>To create a lease, occupancy status must be unoccupied</w:t>
+            </w:r>
+          </w:p>
+        </w:tc>
+        <w:tc>
+          <w:tcPr>
+            <w:tcW w:w="2338" w:type="dxa"/>
+          </w:tcPr>
+          <w:p>
+            <w:pPr>
+              <w:cnfStyle w:val="000000000000" w:firstRow="0" w:lastRow="0" w:firstColumn="0" w:lastColumn="0" w:oddVBand="0" w:evenVBand="0" w:oddHBand="0" w:evenHBand="0" w:firstRowFirstColumn="0" w:firstRowLastColumn="0" w:lastRowFirstColumn="0" w:lastRowLastColumn="0"/>
+            </w:pPr>
+          </w:p>
+        </w:tc>
+        <w:tc>
+          <w:tcPr>
+            <w:tcW w:w="2338" w:type="dxa"/>
+          </w:tcPr>
+          <w:p>
+            <w:pPr>
+              <w:cnfStyle w:val="000000000000" w:firstRow="0" w:lastRow="0" w:firstColumn="0" w:lastColumn="0" w:oddVBand="0" w:evenVBand="0" w:oddHBand="0" w:evenHBand="0" w:firstRowFirstColumn="0" w:firstRowLastColumn="0" w:lastRowFirstColumn="0" w:lastRowLastColumn="0"/>
+            </w:pPr>
+          </w:p>
+        </w:tc>
+      </w:tr>
+      <w:tr>
+        <w:tc>
+          <w:tcPr>
+            <w:cnfStyle w:val="001000000000" w:firstRow="0" w:lastRow="0" w:firstColumn="1" w:lastColumn="0" w:oddVBand="0" w:evenVBand="0" w:oddHBand="0" w:evenHBand="0" w:firstRowFirstColumn="0" w:firstRowLastColumn="0" w:lastRowFirstColumn="0" w:lastRowLastColumn="0"/>
+            <w:tcW w:w="2337" w:type="dxa"/>
+          </w:tcPr>
+          <w:p>
+            <w:r>
+              <w:t>Room status is offline</w:t>
+            </w:r>
+          </w:p>
+        </w:tc>
+        <w:tc>
+          <w:tcPr>
+            <w:tcW w:w="2337" w:type="dxa"/>
+          </w:tcPr>
+          <w:p>
+            <w:pPr>
+              <w:cnfStyle w:val="000000000000" w:firstRow="0" w:lastRow="0" w:firstColumn="0" w:lastColumn="0" w:oddVBand="0" w:evenVBand="0" w:oddHBand="0" w:evenHBand="0" w:firstRowFirstColumn="0" w:firstRowLastColumn="0" w:lastRowFirstColumn="0" w:lastRowLastColumn="0"/>
+            </w:pPr>
+            <w:r>
+              <w:t>To create a lease room status must be clean or dirty</w:t>
+            </w:r>
+          </w:p>
+        </w:tc>
+        <w:tc>
+          <w:tcPr>
+            <w:tcW w:w="2338" w:type="dxa"/>
+          </w:tcPr>
+          <w:p>
+            <w:pPr>
+              <w:cnfStyle w:val="000000000000" w:firstRow="0" w:lastRow="0" w:firstColumn="0" w:lastColumn="0" w:oddVBand="0" w:evenVBand="0" w:oddHBand="0" w:evenHBand="0" w:firstRowFirstColumn="0" w:firstRowLastColumn="0" w:lastRowFirstColumn="0" w:lastRowLastColumn="0"/>
+            </w:pPr>
+          </w:p>
+        </w:tc>
+        <w:tc>
+          <w:tcPr>
+            <w:tcW w:w="2338" w:type="dxa"/>
+          </w:tcPr>
+          <w:p>
+            <w:pPr>
+              <w:cnfStyle w:val="000000000000" w:firstRow="0" w:lastRow="0" w:firstColumn="0" w:lastColumn="0" w:oddVBand="0" w:evenVBand="0" w:oddHBand="0" w:evenHBand="0" w:firstRowFirstColumn="0" w:firstRowLastColumn="0" w:lastRowFirstColumn="0" w:lastRowLastColumn="0"/>
+            </w:pPr>
+          </w:p>
+        </w:tc>
+      </w:tr>
+      <w:tr>
+        <w:tc>
+          <w:tcPr>
+            <w:cnfStyle w:val="001000000000" w:firstRow="0" w:lastRow="0" w:firstColumn="1" w:lastColumn="0" w:oddVBand="0" w:evenVBand="0" w:oddHBand="0" w:evenHBand="0" w:firstRowFirstColumn="0" w:firstRowLastColumn="0" w:lastRowFirstColumn="0" w:lastRowLastColumn="0"/>
+            <w:tcW w:w="2337" w:type="dxa"/>
+          </w:tcPr>
+          <w:p/>
+        </w:tc>
+        <w:tc>
+          <w:tcPr>
+            <w:tcW w:w="2337" w:type="dxa"/>
+          </w:tcPr>
+          <w:p>
+            <w:pPr>
+              <w:cnfStyle w:val="000000000000" w:firstRow="0" w:lastRow="0" w:firstColumn="0" w:lastColumn="0" w:oddVBand="0" w:evenVBand="0" w:oddHBand="0" w:evenHBand="0" w:firstRowFirstColumn="0" w:firstRowLastColumn="0" w:lastRowFirstColumn="0" w:lastRowLastColumn="0"/>
+            </w:pPr>
+          </w:p>
+        </w:tc>
+        <w:tc>
+          <w:tcPr>
+            <w:tcW w:w="2338" w:type="dxa"/>
+          </w:tcPr>
+          <w:p>
+            <w:pPr>
+              <w:cnfStyle w:val="000000000000" w:firstRow="0" w:lastRow="0" w:firstColumn="0" w:lastColumn="0" w:oddVBand="0" w:evenVBand="0" w:oddHBand="0" w:evenHBand="0" w:firstRowFirstColumn="0" w:firstRowLastColumn="0" w:lastRowFirstColumn="0" w:lastRowLastColumn="0"/>
+            </w:pPr>
+          </w:p>
+        </w:tc>
+        <w:tc>
+          <w:tcPr>
+            <w:tcW w:w="2338" w:type="dxa"/>
+          </w:tcPr>
+          <w:p>
+            <w:pPr>
+              <w:cnfStyle w:val="000000000000" w:firstRow="0" w:lastRow="0" w:firstColumn="0" w:lastColumn="0" w:oddVBand="0" w:evenVBand="0" w:oddHBand="0" w:evenHBand="0" w:firstRowFirstColumn="0" w:firstRowLastColumn="0" w:lastRowFirstColumn="0" w:lastRowLastColumn="0"/>
+            </w:pPr>
+          </w:p>
+        </w:tc>
+      </w:tr>
+    </w:tbl>
+    <w:p/>
+    <w:p/>
     <w:p/>
     <w:p/>
     <w:sectPr>
@@ -266,6 +888,119 @@
 <file path=word/numbering.xml><?xml version="1.0" encoding="utf-8"?>
 <w:numbering xmlns:wpc="http://schemas.microsoft.com/office/word/2010/wordprocessingCanvas" xmlns:cx="http://schemas.microsoft.com/office/drawing/2014/chartex" xmlns:cx1="http://schemas.microsoft.com/office/drawing/2015/9/8/chartex" xmlns:cx2="http://schemas.microsoft.com/office/drawing/2015/10/21/chartex" xmlns:cx3="http://schemas.microsoft.com/office/drawing/2016/5/9/chartex" xmlns:cx4="http://schemas.microsoft.com/office/drawing/2016/5/10/chartex" xmlns:cx5="http://schemas.microsoft.com/office/drawing/2016/5/11/chartex" xmlns:cx6="http://schemas.microsoft.com/office/drawing/2016/5/12/chartex" xmlns:cx7="http://schemas.microsoft.com/office/drawing/2016/5/13/chartex" xmlns:cx8="http://schemas.microsoft.com/office/drawing/2016/5/14/chartex" xmlns:mc="http://schemas.openxmlformats.org/markup-compatibility/2006" xmlns:aink="http://schemas.microsoft.com/office/drawing/2016/ink" xmlns:am3d="http://schemas.microsoft.com/office/drawing/2017/model3d" xmlns:o="urn:schemas-microsoft-com:office:office" xmlns:r="http://schemas.openxmlformats.org/officeDocument/2006/relationships" xmlns:m="http://schemas.openxmlformats.org/officeDocument/2006/math" xmlns:v="urn:schemas-microsoft-com:vml" xmlns:wp14="http://schemas.microsoft.com/office/word/2010/wordprocessingDrawing" xmlns:wp="http://schemas.openxmlformats.org/drawingml/2006/wordprocessingDrawing" xmlns:w10="urn:schemas-microsoft-com:office:word" xmlns:w="http://schemas.openxmlformats.org/wordprocessingml/2006/main" xmlns:w14="http://schemas.microsoft.com/office/word/2010/wordml" xmlns:w15="http://schemas.microsoft.com/office/word/2012/wordml" xmlns:w16cid="http://schemas.microsoft.com/office/word/2016/wordml/cid" xmlns:w16se="http://schemas.microsoft.com/office/word/2015/wordml/symex" xmlns:wpg="http://schemas.microsoft.com/office/word/2010/wordprocessingGroup" xmlns:wpi="http://schemas.microsoft.com/office/word/2010/wordprocessingInk" xmlns:wne="http://schemas.microsoft.com/office/word/2006/wordml" xmlns:wps="http://schemas.microsoft.com/office/word/2010/wordprocessingShape" mc:Ignorable="w14 w15 w16se w16cid wp14">
   <w:abstractNum w:abstractNumId="0" w15:restartNumberingAfterBreak="0">
+    <w:nsid w:val="193535FB"/>
+    <w:multiLevelType w:val="hybridMultilevel"/>
+    <w:tmpl w:val="1D9062C6"/>
+    <w:lvl w:ilvl="0" w:tplc="08090001">
+      <w:start w:val="1"/>
+      <w:numFmt w:val="bullet"/>
+      <w:lvlText w:val=""/>
+      <w:lvlJc w:val="left"/>
+      <w:pPr>
+        <w:ind w:left="720" w:hanging="360"/>
+      </w:pPr>
+      <w:rPr>
+        <w:rFonts w:ascii="Symbol" w:hAnsi="Symbol" w:hint="default"/>
+      </w:rPr>
+    </w:lvl>
+    <w:lvl w:ilvl="1" w:tplc="08090003" w:tentative="1">
+      <w:start w:val="1"/>
+      <w:numFmt w:val="bullet"/>
+      <w:lvlText w:val="o"/>
+      <w:lvlJc w:val="left"/>
+      <w:pPr>
+        <w:ind w:left="1440" w:hanging="360"/>
+      </w:pPr>
+      <w:rPr>
+        <w:rFonts w:ascii="Courier New" w:hAnsi="Courier New" w:cs="Courier New" w:hint="default"/>
+      </w:rPr>
+    </w:lvl>
+    <w:lvl w:ilvl="2" w:tplc="08090005" w:tentative="1">
+      <w:start w:val="1"/>
+      <w:numFmt w:val="bullet"/>
+      <w:lvlText w:val=""/>
+      <w:lvlJc w:val="left"/>
+      <w:pPr>
+        <w:ind w:left="2160" w:hanging="360"/>
+      </w:pPr>
+      <w:rPr>
+        <w:rFonts w:ascii="Wingdings" w:hAnsi="Wingdings" w:hint="default"/>
+      </w:rPr>
+    </w:lvl>
+    <w:lvl w:ilvl="3" w:tplc="08090001" w:tentative="1">
+      <w:start w:val="1"/>
+      <w:numFmt w:val="bullet"/>
+      <w:lvlText w:val=""/>
+      <w:lvlJc w:val="left"/>
+      <w:pPr>
+        <w:ind w:left="2880" w:hanging="360"/>
+      </w:pPr>
+      <w:rPr>
+        <w:rFonts w:ascii="Symbol" w:hAnsi="Symbol" w:hint="default"/>
+      </w:rPr>
+    </w:lvl>
+    <w:lvl w:ilvl="4" w:tplc="08090003" w:tentative="1">
+      <w:start w:val="1"/>
+      <w:numFmt w:val="bullet"/>
+      <w:lvlText w:val="o"/>
+      <w:lvlJc w:val="left"/>
+      <w:pPr>
+        <w:ind w:left="3600" w:hanging="360"/>
+      </w:pPr>
+      <w:rPr>
+        <w:rFonts w:ascii="Courier New" w:hAnsi="Courier New" w:cs="Courier New" w:hint="default"/>
+      </w:rPr>
+    </w:lvl>
+    <w:lvl w:ilvl="5" w:tplc="08090005" w:tentative="1">
+      <w:start w:val="1"/>
+      <w:numFmt w:val="bullet"/>
+      <w:lvlText w:val=""/>
+      <w:lvlJc w:val="left"/>
+      <w:pPr>
+        <w:ind w:left="4320" w:hanging="360"/>
+      </w:pPr>
+      <w:rPr>
+        <w:rFonts w:ascii="Wingdings" w:hAnsi="Wingdings" w:hint="default"/>
+      </w:rPr>
+    </w:lvl>
+    <w:lvl w:ilvl="6" w:tplc="08090001" w:tentative="1">
+      <w:start w:val="1"/>
+      <w:numFmt w:val="bullet"/>
+      <w:lvlText w:val=""/>
+      <w:lvlJc w:val="left"/>
+      <w:pPr>
+        <w:ind w:left="5040" w:hanging="360"/>
+      </w:pPr>
+      <w:rPr>
+        <w:rFonts w:ascii="Symbol" w:hAnsi="Symbol" w:hint="default"/>
+      </w:rPr>
+    </w:lvl>
+    <w:lvl w:ilvl="7" w:tplc="08090003" w:tentative="1">
+      <w:start w:val="1"/>
+      <w:numFmt w:val="bullet"/>
+      <w:lvlText w:val="o"/>
+      <w:lvlJc w:val="left"/>
+      <w:pPr>
+        <w:ind w:left="5760" w:hanging="360"/>
+      </w:pPr>
+      <w:rPr>
+        <w:rFonts w:ascii="Courier New" w:hAnsi="Courier New" w:cs="Courier New" w:hint="default"/>
+      </w:rPr>
+    </w:lvl>
+    <w:lvl w:ilvl="8" w:tplc="08090005" w:tentative="1">
+      <w:start w:val="1"/>
+      <w:numFmt w:val="bullet"/>
+      <w:lvlText w:val=""/>
+      <w:lvlJc w:val="left"/>
+      <w:pPr>
+        <w:ind w:left="6480" w:hanging="360"/>
+      </w:pPr>
+      <w:rPr>
+        <w:rFonts w:ascii="Wingdings" w:hAnsi="Wingdings" w:hint="default"/>
+      </w:rPr>
+    </w:lvl>
+  </w:abstractNum>
+  <w:abstractNum w:abstractNumId="1" w15:restartNumberingAfterBreak="0">
     <w:nsid w:val="61FC5E49"/>
     <w:multiLevelType w:val="hybridMultilevel"/>
     <w:tmpl w:val="F7A03BB4"/>
@@ -355,6 +1090,9 @@
     </w:lvl>
   </w:abstractNum>
   <w:num w:numId="1">
+    <w:abstractNumId w:val="1"/>
+  </w:num>
+  <w:num w:numId="2">
     <w:abstractNumId w:val="0"/>
   </w:num>
 </w:numbering>
@@ -865,6 +1603,101 @@
       <w:szCs w:val="26"/>
     </w:rPr>
   </w:style>
+  <w:style w:type="paragraph" w:styleId="Caption">
+    <w:name w:val="caption"/>
+    <w:basedOn w:val="Normal"/>
+    <w:next w:val="Normal"/>
+    <w:uiPriority w:val="35"/>
+    <w:unhideWhenUsed/>
+    <w:qFormat/>
+    <w:rsid w:val="002A0E9B"/>
+    <w:pPr>
+      <w:spacing w:after="200" w:line="240" w:lineRule="auto"/>
+    </w:pPr>
+    <w:rPr>
+      <w:i/>
+      <w:iCs/>
+      <w:color w:val="44546A" w:themeColor="text2"/>
+      <w:sz w:val="18"/>
+      <w:szCs w:val="18"/>
+    </w:rPr>
+  </w:style>
+  <w:style w:type="table" w:styleId="TableGrid">
+    <w:name w:val="Table Grid"/>
+    <w:basedOn w:val="TableNormal"/>
+    <w:uiPriority w:val="39"/>
+    <w:rsid w:val="008709BC"/>
+    <w:pPr>
+      <w:spacing w:after="0" w:line="240" w:lineRule="auto"/>
+    </w:pPr>
+    <w:tblPr>
+      <w:tblBorders>
+        <w:top w:val="single" w:sz="4" w:space="0" w:color="auto"/>
+        <w:left w:val="single" w:sz="4" w:space="0" w:color="auto"/>
+        <w:bottom w:val="single" w:sz="4" w:space="0" w:color="auto"/>
+        <w:right w:val="single" w:sz="4" w:space="0" w:color="auto"/>
+        <w:insideH w:val="single" w:sz="4" w:space="0" w:color="auto"/>
+        <w:insideV w:val="single" w:sz="4" w:space="0" w:color="auto"/>
+      </w:tblBorders>
+    </w:tblPr>
+  </w:style>
+  <w:style w:type="table" w:styleId="GridTable1Light">
+    <w:name w:val="Grid Table 1 Light"/>
+    <w:basedOn w:val="TableNormal"/>
+    <w:uiPriority w:val="46"/>
+    <w:rsid w:val="008709BC"/>
+    <w:pPr>
+      <w:spacing w:after="0" w:line="240" w:lineRule="auto"/>
+    </w:pPr>
+    <w:tblPr>
+      <w:tblStyleRowBandSize w:val="1"/>
+      <w:tblStyleColBandSize w:val="1"/>
+      <w:tblBorders>
+        <w:top w:val="single" w:sz="4" w:space="0" w:color="999999" w:themeColor="text1" w:themeTint="66"/>
+        <w:left w:val="single" w:sz="4" w:space="0" w:color="999999" w:themeColor="text1" w:themeTint="66"/>
+        <w:bottom w:val="single" w:sz="4" w:space="0" w:color="999999" w:themeColor="text1" w:themeTint="66"/>
+        <w:right w:val="single" w:sz="4" w:space="0" w:color="999999" w:themeColor="text1" w:themeTint="66"/>
+        <w:insideH w:val="single" w:sz="4" w:space="0" w:color="999999" w:themeColor="text1" w:themeTint="66"/>
+        <w:insideV w:val="single" w:sz="4" w:space="0" w:color="999999" w:themeColor="text1" w:themeTint="66"/>
+      </w:tblBorders>
+    </w:tblPr>
+    <w:tblStylePr w:type="firstRow">
+      <w:rPr>
+        <w:b/>
+        <w:bCs/>
+      </w:rPr>
+      <w:tblPr/>
+      <w:tcPr>
+        <w:tcBorders>
+          <w:bottom w:val="single" w:sz="12" w:space="0" w:color="666666" w:themeColor="text1" w:themeTint="99"/>
+        </w:tcBorders>
+      </w:tcPr>
+    </w:tblStylePr>
+    <w:tblStylePr w:type="lastRow">
+      <w:rPr>
+        <w:b/>
+        <w:bCs/>
+      </w:rPr>
+      <w:tblPr/>
+      <w:tcPr>
+        <w:tcBorders>
+          <w:top w:val="double" w:sz="2" w:space="0" w:color="666666" w:themeColor="text1" w:themeTint="99"/>
+        </w:tcBorders>
+      </w:tcPr>
+    </w:tblStylePr>
+    <w:tblStylePr w:type="firstCol">
+      <w:rPr>
+        <w:b/>
+        <w:bCs/>
+      </w:rPr>
+    </w:tblStylePr>
+    <w:tblStylePr w:type="lastCol">
+      <w:rPr>
+        <w:b/>
+        <w:bCs/>
+      </w:rPr>
+    </w:tblStylePr>
+  </w:style>
 </w:styles>
 </file>
 

</xml_diff>

<commit_message>
Trying to complete document agaisnt specifications
</commit_message>
<xml_diff>
--- a/OOSD Group Document.docx
+++ b/OOSD Group Document.docx
@@ -158,14 +158,27 @@
       <w:r>
         <w:t xml:space="preserve">Figure </w:t>
       </w:r>
-      <w:fldSimple w:instr=" SEQ Figure \* ARABIC ">
-        <w:r>
-          <w:rPr>
-            <w:noProof/>
-          </w:rPr>
-          <w:t>1</w:t>
-        </w:r>
-      </w:fldSimple>
+      <w:r>
+        <w:fldChar w:fldCharType="begin"/>
+      </w:r>
+      <w:r>
+        <w:instrText xml:space="preserve"> SEQ Figure \* ARABIC </w:instrText>
+      </w:r>
+      <w:r>
+        <w:fldChar w:fldCharType="separate"/>
+      </w:r>
+      <w:r>
+        <w:rPr>
+          <w:noProof/>
+        </w:rPr>
+        <w:t>1</w:t>
+      </w:r>
+      <w:r>
+        <w:rPr>
+          <w:noProof/>
+        </w:rPr>
+        <w:fldChar w:fldCharType="end"/>
+      </w:r>
       <w:r>
         <w:t>. Use Case Diagram for UWE Accommodation System</w:t>
       </w:r>
@@ -216,10 +229,10 @@
           <w:noProof/>
         </w:rPr>
         <w:drawing>
-          <wp:inline distT="0" distB="0" distL="0" distR="0" wp14:anchorId="0457E49B" wp14:editId="783F2810">
-            <wp:extent cx="5943600" cy="4845685"/>
+          <wp:inline distT="0" distB="0" distL="0" distR="0" wp14:anchorId="2EB88997" wp14:editId="5E6B0FF0">
+            <wp:extent cx="5943600" cy="4954270"/>
             <wp:effectExtent l="0" t="0" r="0" b="0"/>
-            <wp:docPr id="5" name="Picture 5"/>
+            <wp:docPr id="2" name="Picture 2"/>
             <wp:cNvGraphicFramePr>
               <a:graphicFrameLocks xmlns:a="http://schemas.openxmlformats.org/drawingml/2006/main" noChangeAspect="1"/>
             </wp:cNvGraphicFramePr>
@@ -239,7 +252,7 @@
                   <pic:spPr>
                     <a:xfrm>
                       <a:off x="0" y="0"/>
-                      <a:ext cx="5943600" cy="4845685"/>
+                      <a:ext cx="5943600" cy="4954270"/>
                     </a:xfrm>
                     <a:prstGeom prst="rect">
                       <a:avLst/>
@@ -260,14 +273,27 @@
       <w:r>
         <w:t xml:space="preserve">Figure </w:t>
       </w:r>
-      <w:fldSimple w:instr=" SEQ Figure \* ARABIC ">
-        <w:r>
-          <w:rPr>
-            <w:noProof/>
-          </w:rPr>
-          <w:t>2</w:t>
-        </w:r>
-      </w:fldSimple>
+      <w:r>
+        <w:fldChar w:fldCharType="begin"/>
+      </w:r>
+      <w:r>
+        <w:instrText xml:space="preserve"> SEQ Figure \* ARABIC </w:instrText>
+      </w:r>
+      <w:r>
+        <w:fldChar w:fldCharType="separate"/>
+      </w:r>
+      <w:r>
+        <w:rPr>
+          <w:noProof/>
+        </w:rPr>
+        <w:t>2</w:t>
+      </w:r>
+      <w:r>
+        <w:rPr>
+          <w:noProof/>
+        </w:rPr>
+        <w:fldChar w:fldCharType="end"/>
+      </w:r>
       <w:r>
         <w:t xml:space="preserve"> Class Diagram for UWE Accommodation System</w:t>
       </w:r>
@@ -328,11 +354,9 @@
       <w:r>
         <w:t xml:space="preserve">. </w:t>
       </w:r>
-      <w:proofErr w:type="gramStart"/>
-      <w:r>
-        <w:t>User ,</w:t>
-      </w:r>
-      <w:proofErr w:type="gramEnd"/>
+      <w:r>
+        <w:t>User,</w:t>
+      </w:r>
       <w:r>
         <w:t xml:space="preserve"> Lease, Room and Hall classes are objects used within the system which are stored into database through data cache class.</w:t>
       </w:r>
@@ -411,14 +435,27 @@
       <w:r>
         <w:t xml:space="preserve">Figure </w:t>
       </w:r>
-      <w:fldSimple w:instr=" SEQ Figure \* ARABIC ">
-        <w:r>
-          <w:rPr>
-            <w:noProof/>
-          </w:rPr>
-          <w:t>3</w:t>
-        </w:r>
-      </w:fldSimple>
+      <w:r>
+        <w:fldChar w:fldCharType="begin"/>
+      </w:r>
+      <w:r>
+        <w:instrText xml:space="preserve"> SEQ Figure \* ARABIC </w:instrText>
+      </w:r>
+      <w:r>
+        <w:fldChar w:fldCharType="separate"/>
+      </w:r>
+      <w:r>
+        <w:rPr>
+          <w:noProof/>
+        </w:rPr>
+        <w:t>3</w:t>
+      </w:r>
+      <w:r>
+        <w:rPr>
+          <w:noProof/>
+        </w:rPr>
+        <w:fldChar w:fldCharType="end"/>
+      </w:r>
       <w:r>
         <w:t xml:space="preserve"> Sequence Diagram Application Process</w:t>
       </w:r>
@@ -583,6 +620,17 @@
       </w:r>
       <w:r>
         <w:t xml:space="preserve"> are short development life cycles, the requirements are specific test cases, once the software passes these test new tests are created. Iterative and incremental has their phases which are repeated until the final artefact is complete.</w:t>
+      </w:r>
+      <w:r>
+        <w:t xml:space="preserve"> Agile practices also include a single coding standard used by the </w:t>
+      </w:r>
+      <w:proofErr w:type="gramStart"/>
+      <w:r>
+        <w:t>all of</w:t>
+      </w:r>
+      <w:proofErr w:type="gramEnd"/>
+      <w:r>
+        <w:t xml:space="preserve"> the programmers.</w:t>
       </w:r>
     </w:p>
     <w:p/>
@@ -590,8 +638,6 @@
       <w:pPr>
         <w:pStyle w:val="Heading2"/>
       </w:pPr>
-      <w:bookmarkStart w:id="0" w:name="_GoBack"/>
-      <w:bookmarkEnd w:id="0"/>
       <w:r>
         <w:lastRenderedPageBreak/>
         <w:t>Coding</w:t>
@@ -869,6 +915,9 @@
             <w:r>
               <w:t>Appropriate error message</w:t>
             </w:r>
+            <w:r>
+              <w:t>, “Lease already exists”</w:t>
+            </w:r>
           </w:p>
         </w:tc>
         <w:tc>
@@ -890,36 +939,33 @@
           </w:tcPr>
           <w:p>
             <w:r>
-              <w:t>Room status is offline</w:t>
-            </w:r>
-          </w:p>
-        </w:tc>
-        <w:tc>
-          <w:tcPr>
-            <w:tcW w:w="2337" w:type="dxa"/>
-          </w:tcPr>
-          <w:p>
-            <w:pPr>
-              <w:cnfStyle w:val="000000000000" w:firstRow="0" w:lastRow="0" w:firstColumn="0" w:lastColumn="0" w:oddVBand="0" w:evenVBand="0" w:oddHBand="0" w:evenHBand="0" w:firstRowFirstColumn="0" w:firstRowLastColumn="0" w:lastRowFirstColumn="0" w:lastRowLastColumn="0"/>
-            </w:pPr>
-            <w:r>
-              <w:t>To create a lease room status must be clean or dirty</w:t>
-            </w:r>
-            <w:r>
-              <w:t>.</w:t>
-            </w:r>
-          </w:p>
-        </w:tc>
-        <w:tc>
-          <w:tcPr>
-            <w:tcW w:w="2338" w:type="dxa"/>
-          </w:tcPr>
-          <w:p>
-            <w:pPr>
-              <w:cnfStyle w:val="000000000000" w:firstRow="0" w:lastRow="0" w:firstColumn="0" w:lastColumn="0" w:oddVBand="0" w:evenVBand="0" w:oddHBand="0" w:evenHBand="0" w:firstRowFirstColumn="0" w:firstRowLastColumn="0" w:lastRowFirstColumn="0" w:lastRowLastColumn="0"/>
-            </w:pPr>
-            <w:r>
-              <w:t>Error message pop up.</w:t>
+              <w:t>Occupancy status is occupied</w:t>
+            </w:r>
+          </w:p>
+        </w:tc>
+        <w:tc>
+          <w:tcPr>
+            <w:tcW w:w="2337" w:type="dxa"/>
+          </w:tcPr>
+          <w:p>
+            <w:pPr>
+              <w:cnfStyle w:val="000000000000" w:firstRow="0" w:lastRow="0" w:firstColumn="0" w:lastColumn="0" w:oddVBand="0" w:evenVBand="0" w:oddHBand="0" w:evenHBand="0" w:firstRowFirstColumn="0" w:firstRowLastColumn="0" w:lastRowFirstColumn="0" w:lastRowLastColumn="0"/>
+            </w:pPr>
+            <w:r>
+              <w:t>To delete a lease, occupancy status must be occupied</w:t>
+            </w:r>
+          </w:p>
+        </w:tc>
+        <w:tc>
+          <w:tcPr>
+            <w:tcW w:w="2338" w:type="dxa"/>
+          </w:tcPr>
+          <w:p>
+            <w:pPr>
+              <w:cnfStyle w:val="000000000000" w:firstRow="0" w:lastRow="0" w:firstColumn="0" w:lastColumn="0" w:oddVBand="0" w:evenVBand="0" w:oddHBand="0" w:evenHBand="0" w:firstRowFirstColumn="0" w:firstRowLastColumn="0" w:lastRowFirstColumn="0" w:lastRowLastColumn="0"/>
+            </w:pPr>
+            <w:r>
+              <w:t>Deletes selected lease</w:t>
             </w:r>
           </w:p>
         </w:tc>
@@ -942,36 +988,33 @@
           </w:tcPr>
           <w:p>
             <w:r>
-              <w:t>Warden restricted views</w:t>
-            </w:r>
-          </w:p>
-        </w:tc>
-        <w:tc>
-          <w:tcPr>
-            <w:tcW w:w="2337" w:type="dxa"/>
-          </w:tcPr>
-          <w:p>
-            <w:pPr>
-              <w:cnfStyle w:val="000000000000" w:firstRow="0" w:lastRow="0" w:firstColumn="0" w:lastColumn="0" w:oddVBand="0" w:evenVBand="0" w:oddHBand="0" w:evenHBand="0" w:firstRowFirstColumn="0" w:firstRowLastColumn="0" w:lastRowFirstColumn="0" w:lastRowLastColumn="0"/>
-            </w:pPr>
-            <w:r>
-              <w:t xml:space="preserve">Warden can only change the cleaning </w:t>
-            </w:r>
-            <w:r>
-              <w:t>status.</w:t>
-            </w:r>
-          </w:p>
-        </w:tc>
-        <w:tc>
-          <w:tcPr>
-            <w:tcW w:w="2338" w:type="dxa"/>
-          </w:tcPr>
-          <w:p>
-            <w:pPr>
-              <w:cnfStyle w:val="000000000000" w:firstRow="0" w:lastRow="0" w:firstColumn="0" w:lastColumn="0" w:oddVBand="0" w:evenVBand="0" w:oddHBand="0" w:evenHBand="0" w:firstRowFirstColumn="0" w:firstRowLastColumn="0" w:lastRowFirstColumn="0" w:lastRowLastColumn="0"/>
-            </w:pPr>
-            <w:r>
-              <w:t>Appropriate error message when clicked on delete, add lease, no response on text fields.</w:t>
+              <w:t>Occupancy status is unoccupied</w:t>
+            </w:r>
+          </w:p>
+        </w:tc>
+        <w:tc>
+          <w:tcPr>
+            <w:tcW w:w="2337" w:type="dxa"/>
+          </w:tcPr>
+          <w:p>
+            <w:pPr>
+              <w:cnfStyle w:val="000000000000" w:firstRow="0" w:lastRow="0" w:firstColumn="0" w:lastColumn="0" w:oddVBand="0" w:evenVBand="0" w:oddHBand="0" w:evenHBand="0" w:firstRowFirstColumn="0" w:firstRowLastColumn="0" w:lastRowFirstColumn="0" w:lastRowLastColumn="0"/>
+            </w:pPr>
+            <w:r>
+              <w:t>A lease can only be created when occupancy state is unoccupied</w:t>
+            </w:r>
+          </w:p>
+        </w:tc>
+        <w:tc>
+          <w:tcPr>
+            <w:tcW w:w="2338" w:type="dxa"/>
+          </w:tcPr>
+          <w:p>
+            <w:pPr>
+              <w:cnfStyle w:val="000000000000" w:firstRow="0" w:lastRow="0" w:firstColumn="0" w:lastColumn="0" w:oddVBand="0" w:evenVBand="0" w:oddHBand="0" w:evenHBand="0" w:firstRowFirstColumn="0" w:firstRowLastColumn="0" w:lastRowFirstColumn="0" w:lastRowLastColumn="0"/>
+            </w:pPr>
+            <w:r>
+              <w:t>Create a lease</w:t>
             </w:r>
           </w:p>
         </w:tc>
@@ -994,33 +1037,33 @@
           </w:tcPr>
           <w:p>
             <w:r>
-              <w:t>Creating a new lease(GUI)</w:t>
-            </w:r>
-          </w:p>
-        </w:tc>
-        <w:tc>
-          <w:tcPr>
-            <w:tcW w:w="2337" w:type="dxa"/>
-          </w:tcPr>
-          <w:p>
-            <w:pPr>
-              <w:cnfStyle w:val="000000000000" w:firstRow="0" w:lastRow="0" w:firstColumn="0" w:lastColumn="0" w:oddVBand="0" w:evenVBand="0" w:oddHBand="0" w:evenHBand="0" w:firstRowFirstColumn="0" w:firstRowLastColumn="0" w:lastRowFirstColumn="0" w:lastRowLastColumn="0"/>
-            </w:pPr>
-            <w:r>
-              <w:t>After creating a lease, it should display new lease in the table.</w:t>
-            </w:r>
-          </w:p>
-        </w:tc>
-        <w:tc>
-          <w:tcPr>
-            <w:tcW w:w="2338" w:type="dxa"/>
-          </w:tcPr>
-          <w:p>
-            <w:pPr>
-              <w:cnfStyle w:val="000000000000" w:firstRow="0" w:lastRow="0" w:firstColumn="0" w:lastColumn="0" w:oddVBand="0" w:evenVBand="0" w:oddHBand="0" w:evenHBand="0" w:firstRowFirstColumn="0" w:firstRowLastColumn="0" w:lastRowFirstColumn="0" w:lastRowLastColumn="0"/>
-            </w:pPr>
-            <w:r>
-              <w:t>Displays new lease on table.</w:t>
+              <w:t>Occupancy status is unoccupied</w:t>
+            </w:r>
+          </w:p>
+        </w:tc>
+        <w:tc>
+          <w:tcPr>
+            <w:tcW w:w="2337" w:type="dxa"/>
+          </w:tcPr>
+          <w:p>
+            <w:pPr>
+              <w:cnfStyle w:val="000000000000" w:firstRow="0" w:lastRow="0" w:firstColumn="0" w:lastColumn="0" w:oddVBand="0" w:evenVBand="0" w:oddHBand="0" w:evenHBand="0" w:firstRowFirstColumn="0" w:firstRowLastColumn="0" w:lastRowFirstColumn="0" w:lastRowLastColumn="0"/>
+            </w:pPr>
+            <w:r>
+              <w:t>A lease can only be deleted when occupancy status occupied</w:t>
+            </w:r>
+          </w:p>
+        </w:tc>
+        <w:tc>
+          <w:tcPr>
+            <w:tcW w:w="2338" w:type="dxa"/>
+          </w:tcPr>
+          <w:p>
+            <w:pPr>
+              <w:cnfStyle w:val="000000000000" w:firstRow="0" w:lastRow="0" w:firstColumn="0" w:lastColumn="0" w:oddVBand="0" w:evenVBand="0" w:oddHBand="0" w:evenHBand="0" w:firstRowFirstColumn="0" w:firstRowLastColumn="0" w:lastRowFirstColumn="0" w:lastRowLastColumn="0"/>
+            </w:pPr>
+            <w:r>
+              <w:t>Error Message (Lease does not exist)</w:t>
             </w:r>
           </w:p>
         </w:tc>
@@ -1043,37 +1086,30 @@
           </w:tcPr>
           <w:p>
             <w:r>
-              <w:t>Deleting old lease</w:t>
-            </w:r>
-          </w:p>
-        </w:tc>
-        <w:tc>
-          <w:tcPr>
-            <w:tcW w:w="2337" w:type="dxa"/>
-          </w:tcPr>
-          <w:p>
-            <w:pPr>
-              <w:cnfStyle w:val="000000000000" w:firstRow="0" w:lastRow="0" w:firstColumn="0" w:lastColumn="0" w:oddVBand="0" w:evenVBand="0" w:oddHBand="0" w:evenHBand="0" w:firstRowFirstColumn="0" w:firstRowLastColumn="0" w:lastRowFirstColumn="0" w:lastRowLastColumn="0"/>
-            </w:pPr>
-            <w:r>
-              <w:t>After deleting a lease, it should remove lease numbe</w:t>
-            </w:r>
-            <w:r>
-              <w:t>r and student name in the table.</w:t>
-            </w:r>
-          </w:p>
-        </w:tc>
-        <w:tc>
-          <w:tcPr>
-            <w:tcW w:w="2338" w:type="dxa"/>
-          </w:tcPr>
-          <w:p>
-            <w:pPr>
-              <w:cnfStyle w:val="000000000000" w:firstRow="0" w:lastRow="0" w:firstColumn="0" w:lastColumn="0" w:oddVBand="0" w:evenVBand="0" w:oddHBand="0" w:evenHBand="0" w:firstRowFirstColumn="0" w:firstRowLastColumn="0" w:lastRowFirstColumn="0" w:lastRowLastColumn="0"/>
-            </w:pPr>
-            <w:r>
-              <w:t>Displays empty lease number and student names in table.</w:t>
-            </w:r>
+              <w:t>Room status is Clean</w:t>
+            </w:r>
+          </w:p>
+        </w:tc>
+        <w:tc>
+          <w:tcPr>
+            <w:tcW w:w="2337" w:type="dxa"/>
+          </w:tcPr>
+          <w:p>
+            <w:pPr>
+              <w:cnfStyle w:val="000000000000" w:firstRow="0" w:lastRow="0" w:firstColumn="0" w:lastColumn="0" w:oddVBand="0" w:evenVBand="0" w:oddHBand="0" w:evenHBand="0" w:firstRowFirstColumn="0" w:firstRowLastColumn="0" w:lastRowFirstColumn="0" w:lastRowLastColumn="0"/>
+            </w:pPr>
+            <w:bookmarkStart w:id="0" w:name="_GoBack"/>
+            <w:bookmarkEnd w:id="0"/>
+          </w:p>
+        </w:tc>
+        <w:tc>
+          <w:tcPr>
+            <w:tcW w:w="2338" w:type="dxa"/>
+          </w:tcPr>
+          <w:p>
+            <w:pPr>
+              <w:cnfStyle w:val="000000000000" w:firstRow="0" w:lastRow="0" w:firstColumn="0" w:lastColumn="0" w:oddVBand="0" w:evenVBand="0" w:oddHBand="0" w:evenHBand="0" w:firstRowFirstColumn="0" w:firstRowLastColumn="0" w:lastRowFirstColumn="0" w:lastRowLastColumn="0"/>
+            </w:pPr>
           </w:p>
         </w:tc>
         <w:tc>
@@ -1095,39 +1131,28 @@
           </w:tcPr>
           <w:p>
             <w:r>
-              <w:t>Table updates as values are changed</w:t>
-            </w:r>
-          </w:p>
-        </w:tc>
-        <w:tc>
-          <w:tcPr>
-            <w:tcW w:w="2337" w:type="dxa"/>
-          </w:tcPr>
-          <w:p>
-            <w:pPr>
-              <w:cnfStyle w:val="000000000000" w:firstRow="0" w:lastRow="0" w:firstColumn="0" w:lastColumn="0" w:oddVBand="0" w:evenVBand="0" w:oddHBand="0" w:evenHBand="0" w:firstRowFirstColumn="0" w:firstRowLastColumn="0" w:lastRowFirstColumn="0" w:lastRowLastColumn="0"/>
-            </w:pPr>
-            <w:r>
-              <w:t xml:space="preserve">After changing a value in the table; room status, new lease, </w:t>
-            </w:r>
-            <w:r>
-              <w:lastRenderedPageBreak/>
-              <w:t>delete lease, it should display the result in table.</w:t>
-            </w:r>
-          </w:p>
-        </w:tc>
-        <w:tc>
-          <w:tcPr>
-            <w:tcW w:w="2338" w:type="dxa"/>
-          </w:tcPr>
-          <w:p>
-            <w:pPr>
-              <w:cnfStyle w:val="000000000000" w:firstRow="0" w:lastRow="0" w:firstColumn="0" w:lastColumn="0" w:oddVBand="0" w:evenVBand="0" w:oddHBand="0" w:evenHBand="0" w:firstRowFirstColumn="0" w:firstRowLastColumn="0" w:lastRowFirstColumn="0" w:lastRowLastColumn="0"/>
-            </w:pPr>
-            <w:r>
-              <w:lastRenderedPageBreak/>
-              <w:t>Displays appropriate value according to values changed.</w:t>
-            </w:r>
+              <w:t>Room status is Dirty</w:t>
+            </w:r>
+          </w:p>
+        </w:tc>
+        <w:tc>
+          <w:tcPr>
+            <w:tcW w:w="2337" w:type="dxa"/>
+          </w:tcPr>
+          <w:p>
+            <w:pPr>
+              <w:cnfStyle w:val="000000000000" w:firstRow="0" w:lastRow="0" w:firstColumn="0" w:lastColumn="0" w:oddVBand="0" w:evenVBand="0" w:oddHBand="0" w:evenHBand="0" w:firstRowFirstColumn="0" w:firstRowLastColumn="0" w:lastRowFirstColumn="0" w:lastRowLastColumn="0"/>
+            </w:pPr>
+          </w:p>
+        </w:tc>
+        <w:tc>
+          <w:tcPr>
+            <w:tcW w:w="2338" w:type="dxa"/>
+          </w:tcPr>
+          <w:p>
+            <w:pPr>
+              <w:cnfStyle w:val="000000000000" w:firstRow="0" w:lastRow="0" w:firstColumn="0" w:lastColumn="0" w:oddVBand="0" w:evenVBand="0" w:oddHBand="0" w:evenHBand="0" w:firstRowFirstColumn="0" w:firstRowLastColumn="0" w:lastRowFirstColumn="0" w:lastRowLastColumn="0"/>
+            </w:pPr>
           </w:p>
         </w:tc>
         <w:tc>
@@ -1149,33 +1174,39 @@
           </w:tcPr>
           <w:p>
             <w:r>
-              <w:t>Occupancy status changed</w:t>
-            </w:r>
-          </w:p>
-        </w:tc>
-        <w:tc>
-          <w:tcPr>
-            <w:tcW w:w="2337" w:type="dxa"/>
-          </w:tcPr>
-          <w:p>
-            <w:pPr>
-              <w:cnfStyle w:val="000000000000" w:firstRow="0" w:lastRow="0" w:firstColumn="0" w:lastColumn="0" w:oddVBand="0" w:evenVBand="0" w:oddHBand="0" w:evenHBand="0" w:firstRowFirstColumn="0" w:firstRowLastColumn="0" w:lastRowFirstColumn="0" w:lastRowLastColumn="0"/>
-            </w:pPr>
-            <w:r>
-              <w:t>To change the occupancy status from occupied to unoccupied when old lease deleted</w:t>
-            </w:r>
-          </w:p>
-        </w:tc>
-        <w:tc>
-          <w:tcPr>
-            <w:tcW w:w="2338" w:type="dxa"/>
-          </w:tcPr>
-          <w:p>
-            <w:pPr>
-              <w:cnfStyle w:val="000000000000" w:firstRow="0" w:lastRow="0" w:firstColumn="0" w:lastColumn="0" w:oddVBand="0" w:evenVBand="0" w:oddHBand="0" w:evenHBand="0" w:firstRowFirstColumn="0" w:firstRowLastColumn="0" w:lastRowFirstColumn="0" w:lastRowLastColumn="0"/>
-            </w:pPr>
-            <w:r>
-              <w:t>Occupancy status change depending on the lease.</w:t>
+              <w:t>Room status is offline</w:t>
+            </w:r>
+          </w:p>
+        </w:tc>
+        <w:tc>
+          <w:tcPr>
+            <w:tcW w:w="2337" w:type="dxa"/>
+          </w:tcPr>
+          <w:p>
+            <w:pPr>
+              <w:cnfStyle w:val="000000000000" w:firstRow="0" w:lastRow="0" w:firstColumn="0" w:lastColumn="0" w:oddVBand="0" w:evenVBand="0" w:oddHBand="0" w:evenHBand="0" w:firstRowFirstColumn="0" w:firstRowLastColumn="0" w:lastRowFirstColumn="0" w:lastRowLastColumn="0"/>
+            </w:pPr>
+            <w:r>
+              <w:t>To create a lease room status must be clean or dirty</w:t>
+            </w:r>
+            <w:r>
+              <w:t xml:space="preserve"> and unoccupied</w:t>
+            </w:r>
+            <w:r>
+              <w:t>.</w:t>
+            </w:r>
+          </w:p>
+        </w:tc>
+        <w:tc>
+          <w:tcPr>
+            <w:tcW w:w="2338" w:type="dxa"/>
+          </w:tcPr>
+          <w:p>
+            <w:pPr>
+              <w:cnfStyle w:val="000000000000" w:firstRow="0" w:lastRow="0" w:firstColumn="0" w:lastColumn="0" w:oddVBand="0" w:evenVBand="0" w:oddHBand="0" w:evenHBand="0" w:firstRowFirstColumn="0" w:firstRowLastColumn="0" w:lastRowFirstColumn="0" w:lastRowLastColumn="0"/>
+            </w:pPr>
+            <w:r>
+              <w:t>Error message pop up.</w:t>
             </w:r>
           </w:p>
         </w:tc>
@@ -1198,50 +1229,48 @@
           </w:tcPr>
           <w:p>
             <w:r>
-              <w:t xml:space="preserve">Check User login with valid data </w:t>
-            </w:r>
-          </w:p>
-        </w:tc>
-        <w:tc>
-          <w:tcPr>
-            <w:tcW w:w="2337" w:type="dxa"/>
-          </w:tcPr>
-          <w:p>
-            <w:pPr>
-              <w:cnfStyle w:val="000000000000" w:firstRow="0" w:lastRow="0" w:firstColumn="0" w:lastColumn="0" w:oddVBand="0" w:evenVBand="0" w:oddHBand="0" w:evenHBand="0" w:firstRowFirstColumn="0" w:firstRowLastColumn="0" w:lastRowFirstColumn="0" w:lastRowLastColumn="0"/>
-            </w:pPr>
-            <w:r>
-              <w:t>To check</w:t>
-            </w:r>
-            <w:r>
-              <w:t xml:space="preserve"> the login GUI pulls methods from user class to verify users.</w:t>
-            </w:r>
-          </w:p>
-        </w:tc>
-        <w:tc>
-          <w:tcPr>
-            <w:tcW w:w="2338" w:type="dxa"/>
-          </w:tcPr>
-          <w:p>
-            <w:pPr>
-              <w:cnfStyle w:val="000000000000" w:firstRow="0" w:lastRow="0" w:firstColumn="0" w:lastColumn="0" w:oddVBand="0" w:evenVBand="0" w:oddHBand="0" w:evenHBand="0" w:firstRowFirstColumn="0" w:firstRowLastColumn="0" w:lastRowFirstColumn="0" w:lastRowLastColumn="0"/>
-            </w:pPr>
-            <w:r>
-              <w:t>Proceed into the main screen GUI.</w:t>
-            </w:r>
-          </w:p>
-        </w:tc>
-        <w:tc>
-          <w:tcPr>
-            <w:tcW w:w="2338" w:type="dxa"/>
-          </w:tcPr>
-          <w:p>
-            <w:pPr>
-              <w:cnfStyle w:val="000000000000" w:firstRow="0" w:lastRow="0" w:firstColumn="0" w:lastColumn="0" w:oddVBand="0" w:evenVBand="0" w:oddHBand="0" w:evenHBand="0" w:firstRowFirstColumn="0" w:firstRowLastColumn="0" w:lastRowFirstColumn="0" w:lastRowLastColumn="0"/>
-            </w:pPr>
-            <w:r>
-              <w:t>Proceeds into the Main Screen GUI</w:t>
-            </w:r>
+              <w:lastRenderedPageBreak/>
+              <w:t>Warden restricted views</w:t>
+            </w:r>
+          </w:p>
+        </w:tc>
+        <w:tc>
+          <w:tcPr>
+            <w:tcW w:w="2337" w:type="dxa"/>
+          </w:tcPr>
+          <w:p>
+            <w:pPr>
+              <w:cnfStyle w:val="000000000000" w:firstRow="0" w:lastRow="0" w:firstColumn="0" w:lastColumn="0" w:oddVBand="0" w:evenVBand="0" w:oddHBand="0" w:evenHBand="0" w:firstRowFirstColumn="0" w:firstRowLastColumn="0" w:lastRowFirstColumn="0" w:lastRowLastColumn="0"/>
+            </w:pPr>
+            <w:r>
+              <w:t xml:space="preserve">Warden can only change the cleaning </w:t>
+            </w:r>
+            <w:r>
+              <w:t>status.</w:t>
+            </w:r>
+          </w:p>
+        </w:tc>
+        <w:tc>
+          <w:tcPr>
+            <w:tcW w:w="2338" w:type="dxa"/>
+          </w:tcPr>
+          <w:p>
+            <w:pPr>
+              <w:cnfStyle w:val="000000000000" w:firstRow="0" w:lastRow="0" w:firstColumn="0" w:lastColumn="0" w:oddVBand="0" w:evenVBand="0" w:oddHBand="0" w:evenHBand="0" w:firstRowFirstColumn="0" w:firstRowLastColumn="0" w:lastRowFirstColumn="0" w:lastRowLastColumn="0"/>
+            </w:pPr>
+            <w:r>
+              <w:t>Appropriate error message when clicked on delete, add lease, no response on text fields.</w:t>
+            </w:r>
+          </w:p>
+        </w:tc>
+        <w:tc>
+          <w:tcPr>
+            <w:tcW w:w="2338" w:type="dxa"/>
+          </w:tcPr>
+          <w:p>
+            <w:pPr>
+              <w:cnfStyle w:val="000000000000" w:firstRow="0" w:lastRow="0" w:firstColumn="0" w:lastColumn="0" w:oddVBand="0" w:evenVBand="0" w:oddHBand="0" w:evenHBand="0" w:firstRowFirstColumn="0" w:firstRowLastColumn="0" w:lastRowFirstColumn="0" w:lastRowLastColumn="0"/>
+            </w:pPr>
           </w:p>
         </w:tc>
       </w:tr>
@@ -1253,47 +1282,44 @@
           </w:tcPr>
           <w:p>
             <w:r>
-              <w:t>Check User login with invalid data</w:t>
-            </w:r>
-          </w:p>
-        </w:tc>
-        <w:tc>
-          <w:tcPr>
-            <w:tcW w:w="2337" w:type="dxa"/>
-          </w:tcPr>
-          <w:p>
-            <w:pPr>
-              <w:cnfStyle w:val="000000000000" w:firstRow="0" w:lastRow="0" w:firstColumn="0" w:lastColumn="0" w:oddVBand="0" w:evenVBand="0" w:oddHBand="0" w:evenHBand="0" w:firstRowFirstColumn="0" w:firstRowLastColumn="0" w:lastRowFirstColumn="0" w:lastRowLastColumn="0"/>
-            </w:pPr>
-            <w:r>
-              <w:t>To check the login GUI pulls methods from user class to verify users.</w:t>
-            </w:r>
-          </w:p>
-        </w:tc>
-        <w:tc>
-          <w:tcPr>
-            <w:tcW w:w="2338" w:type="dxa"/>
-          </w:tcPr>
-          <w:p>
-            <w:pPr>
-              <w:cnfStyle w:val="000000000000" w:firstRow="0" w:lastRow="0" w:firstColumn="0" w:lastColumn="0" w:oddVBand="0" w:evenVBand="0" w:oddHBand="0" w:evenHBand="0" w:firstRowFirstColumn="0" w:firstRowLastColumn="0" w:lastRowFirstColumn="0" w:lastRowLastColumn="0"/>
-            </w:pPr>
-            <w:r>
-              <w:t>Display invalid login details</w:t>
-            </w:r>
-          </w:p>
-        </w:tc>
-        <w:tc>
-          <w:tcPr>
-            <w:tcW w:w="2338" w:type="dxa"/>
-          </w:tcPr>
-          <w:p>
-            <w:pPr>
-              <w:cnfStyle w:val="000000000000" w:firstRow="0" w:lastRow="0" w:firstColumn="0" w:lastColumn="0" w:oddVBand="0" w:evenVBand="0" w:oddHBand="0" w:evenHBand="0" w:firstRowFirstColumn="0" w:firstRowLastColumn="0" w:lastRowFirstColumn="0" w:lastRowLastColumn="0"/>
-            </w:pPr>
-            <w:r>
-              <w:t>Displays invalid login details</w:t>
-            </w:r>
+              <w:t>Creating a new lease(GUI)</w:t>
+            </w:r>
+          </w:p>
+        </w:tc>
+        <w:tc>
+          <w:tcPr>
+            <w:tcW w:w="2337" w:type="dxa"/>
+          </w:tcPr>
+          <w:p>
+            <w:pPr>
+              <w:cnfStyle w:val="000000000000" w:firstRow="0" w:lastRow="0" w:firstColumn="0" w:lastColumn="0" w:oddVBand="0" w:evenVBand="0" w:oddHBand="0" w:evenHBand="0" w:firstRowFirstColumn="0" w:firstRowLastColumn="0" w:lastRowFirstColumn="0" w:lastRowLastColumn="0"/>
+            </w:pPr>
+            <w:r>
+              <w:t>After creating a lease, it should display new lease in the table.</w:t>
+            </w:r>
+          </w:p>
+        </w:tc>
+        <w:tc>
+          <w:tcPr>
+            <w:tcW w:w="2338" w:type="dxa"/>
+          </w:tcPr>
+          <w:p>
+            <w:pPr>
+              <w:cnfStyle w:val="000000000000" w:firstRow="0" w:lastRow="0" w:firstColumn="0" w:lastColumn="0" w:oddVBand="0" w:evenVBand="0" w:oddHBand="0" w:evenHBand="0" w:firstRowFirstColumn="0" w:firstRowLastColumn="0" w:lastRowFirstColumn="0" w:lastRowLastColumn="0"/>
+            </w:pPr>
+            <w:r>
+              <w:t>Displays new lease on table.</w:t>
+            </w:r>
+          </w:p>
+        </w:tc>
+        <w:tc>
+          <w:tcPr>
+            <w:tcW w:w="2338" w:type="dxa"/>
+          </w:tcPr>
+          <w:p>
+            <w:pPr>
+              <w:cnfStyle w:val="000000000000" w:firstRow="0" w:lastRow="0" w:firstColumn="0" w:lastColumn="0" w:oddVBand="0" w:evenVBand="0" w:oddHBand="0" w:evenHBand="0" w:firstRowFirstColumn="0" w:firstRowLastColumn="0" w:lastRowFirstColumn="0" w:lastRowLastColumn="0"/>
+            </w:pPr>
           </w:p>
         </w:tc>
       </w:tr>
@@ -1305,47 +1331,47 @@
           </w:tcPr>
           <w:p>
             <w:r>
-              <w:t>Hall manager edit and view details</w:t>
-            </w:r>
-          </w:p>
-        </w:tc>
-        <w:tc>
-          <w:tcPr>
-            <w:tcW w:w="2337" w:type="dxa"/>
-          </w:tcPr>
-          <w:p>
-            <w:pPr>
-              <w:cnfStyle w:val="000000000000" w:firstRow="0" w:lastRow="0" w:firstColumn="0" w:lastColumn="0" w:oddVBand="0" w:evenVBand="0" w:oddHBand="0" w:evenHBand="0" w:firstRowFirstColumn="0" w:firstRowLastColumn="0" w:lastRowFirstColumn="0" w:lastRowLastColumn="0"/>
-            </w:pPr>
-            <w:r>
-              <w:t>To check Hall manager permissions in the system.</w:t>
-            </w:r>
-          </w:p>
-        </w:tc>
-        <w:tc>
-          <w:tcPr>
-            <w:tcW w:w="2338" w:type="dxa"/>
-          </w:tcPr>
-          <w:p>
-            <w:pPr>
-              <w:cnfStyle w:val="000000000000" w:firstRow="0" w:lastRow="0" w:firstColumn="0" w:lastColumn="0" w:oddVBand="0" w:evenVBand="0" w:oddHBand="0" w:evenHBand="0" w:firstRowFirstColumn="0" w:firstRowLastColumn="0" w:lastRowFirstColumn="0" w:lastRowLastColumn="0"/>
-            </w:pPr>
-            <w:r>
-              <w:t>Allowed access to change and view details of leases and students.</w:t>
-            </w:r>
-          </w:p>
-        </w:tc>
-        <w:tc>
-          <w:tcPr>
-            <w:tcW w:w="2338" w:type="dxa"/>
-          </w:tcPr>
-          <w:p>
-            <w:pPr>
-              <w:cnfStyle w:val="000000000000" w:firstRow="0" w:lastRow="0" w:firstColumn="0" w:lastColumn="0" w:oddVBand="0" w:evenVBand="0" w:oddHBand="0" w:evenHBand="0" w:firstRowFirstColumn="0" w:firstRowLastColumn="0" w:lastRowFirstColumn="0" w:lastRowLastColumn="0"/>
-            </w:pPr>
-            <w:r>
-              <w:t>Access is allowed.</w:t>
-            </w:r>
+              <w:t>Deleting old lease</w:t>
+            </w:r>
+          </w:p>
+        </w:tc>
+        <w:tc>
+          <w:tcPr>
+            <w:tcW w:w="2337" w:type="dxa"/>
+          </w:tcPr>
+          <w:p>
+            <w:pPr>
+              <w:cnfStyle w:val="000000000000" w:firstRow="0" w:lastRow="0" w:firstColumn="0" w:lastColumn="0" w:oddVBand="0" w:evenVBand="0" w:oddHBand="0" w:evenHBand="0" w:firstRowFirstColumn="0" w:firstRowLastColumn="0" w:lastRowFirstColumn="0" w:lastRowLastColumn="0"/>
+            </w:pPr>
+            <w:r>
+              <w:t>After deleting a lease, it should remove lease numbe</w:t>
+            </w:r>
+            <w:r>
+              <w:t>r and student name in the table.</w:t>
+            </w:r>
+          </w:p>
+        </w:tc>
+        <w:tc>
+          <w:tcPr>
+            <w:tcW w:w="2338" w:type="dxa"/>
+          </w:tcPr>
+          <w:p>
+            <w:pPr>
+              <w:cnfStyle w:val="000000000000" w:firstRow="0" w:lastRow="0" w:firstColumn="0" w:lastColumn="0" w:oddVBand="0" w:evenVBand="0" w:oddHBand="0" w:evenHBand="0" w:firstRowFirstColumn="0" w:firstRowLastColumn="0" w:lastRowFirstColumn="0" w:lastRowLastColumn="0"/>
+            </w:pPr>
+            <w:r>
+              <w:t>Displays empty lease number and student names in table.</w:t>
+            </w:r>
+          </w:p>
+        </w:tc>
+        <w:tc>
+          <w:tcPr>
+            <w:tcW w:w="2338" w:type="dxa"/>
+          </w:tcPr>
+          <w:p>
+            <w:pPr>
+              <w:cnfStyle w:val="000000000000" w:firstRow="0" w:lastRow="0" w:firstColumn="0" w:lastColumn="0" w:oddVBand="0" w:evenVBand="0" w:oddHBand="0" w:evenHBand="0" w:firstRowFirstColumn="0" w:firstRowLastColumn="0" w:lastRowFirstColumn="0" w:lastRowLastColumn="0"/>
+            </w:pPr>
           </w:p>
         </w:tc>
       </w:tr>
@@ -1357,33 +1383,33 @@
           </w:tcPr>
           <w:p>
             <w:r>
-              <w:t>Row selection, gets values from row</w:t>
-            </w:r>
-          </w:p>
-        </w:tc>
-        <w:tc>
-          <w:tcPr>
-            <w:tcW w:w="2337" w:type="dxa"/>
-          </w:tcPr>
-          <w:p>
-            <w:pPr>
-              <w:cnfStyle w:val="000000000000" w:firstRow="0" w:lastRow="0" w:firstColumn="0" w:lastColumn="0" w:oddVBand="0" w:evenVBand="0" w:oddHBand="0" w:evenHBand="0" w:firstRowFirstColumn="0" w:firstRowLastColumn="0" w:lastRowFirstColumn="0" w:lastRowLastColumn="0"/>
-            </w:pPr>
-            <w:r>
-              <w:t>To check if the values are same as text field</w:t>
-            </w:r>
-          </w:p>
-        </w:tc>
-        <w:tc>
-          <w:tcPr>
-            <w:tcW w:w="2338" w:type="dxa"/>
-          </w:tcPr>
-          <w:p>
-            <w:pPr>
-              <w:cnfStyle w:val="000000000000" w:firstRow="0" w:lastRow="0" w:firstColumn="0" w:lastColumn="0" w:oddVBand="0" w:evenVBand="0" w:oddHBand="0" w:evenHBand="0" w:firstRowFirstColumn="0" w:firstRowLastColumn="0" w:lastRowFirstColumn="0" w:lastRowLastColumn="0"/>
-            </w:pPr>
-            <w:r>
-              <w:t xml:space="preserve">Values on selected row displayed in text field </w:t>
+              <w:t>Table updates as values are changed</w:t>
+            </w:r>
+          </w:p>
+        </w:tc>
+        <w:tc>
+          <w:tcPr>
+            <w:tcW w:w="2337" w:type="dxa"/>
+          </w:tcPr>
+          <w:p>
+            <w:pPr>
+              <w:cnfStyle w:val="000000000000" w:firstRow="0" w:lastRow="0" w:firstColumn="0" w:lastColumn="0" w:oddVBand="0" w:evenVBand="0" w:oddHBand="0" w:evenHBand="0" w:firstRowFirstColumn="0" w:firstRowLastColumn="0" w:lastRowFirstColumn="0" w:lastRowLastColumn="0"/>
+            </w:pPr>
+            <w:r>
+              <w:t>After changing a value in the table; room status, new lease, delete lease, it should display the result in table.</w:t>
+            </w:r>
+          </w:p>
+        </w:tc>
+        <w:tc>
+          <w:tcPr>
+            <w:tcW w:w="2338" w:type="dxa"/>
+          </w:tcPr>
+          <w:p>
+            <w:pPr>
+              <w:cnfStyle w:val="000000000000" w:firstRow="0" w:lastRow="0" w:firstColumn="0" w:lastColumn="0" w:oddVBand="0" w:evenVBand="0" w:oddHBand="0" w:evenHBand="0" w:firstRowFirstColumn="0" w:firstRowLastColumn="0" w:lastRowFirstColumn="0" w:lastRowLastColumn="0"/>
+            </w:pPr>
+            <w:r>
+              <w:t>Displays appropriate value according to values changed.</w:t>
             </w:r>
           </w:p>
         </w:tc>
@@ -1406,6 +1432,263 @@
           </w:tcPr>
           <w:p>
             <w:r>
+              <w:t>Occupancy status changed</w:t>
+            </w:r>
+          </w:p>
+        </w:tc>
+        <w:tc>
+          <w:tcPr>
+            <w:tcW w:w="2337" w:type="dxa"/>
+          </w:tcPr>
+          <w:p>
+            <w:pPr>
+              <w:cnfStyle w:val="000000000000" w:firstRow="0" w:lastRow="0" w:firstColumn="0" w:lastColumn="0" w:oddVBand="0" w:evenVBand="0" w:oddHBand="0" w:evenHBand="0" w:firstRowFirstColumn="0" w:firstRowLastColumn="0" w:lastRowFirstColumn="0" w:lastRowLastColumn="0"/>
+            </w:pPr>
+            <w:r>
+              <w:t>To change the occupancy status from occupied to unoccupied when old lease deleted</w:t>
+            </w:r>
+          </w:p>
+        </w:tc>
+        <w:tc>
+          <w:tcPr>
+            <w:tcW w:w="2338" w:type="dxa"/>
+          </w:tcPr>
+          <w:p>
+            <w:pPr>
+              <w:cnfStyle w:val="000000000000" w:firstRow="0" w:lastRow="0" w:firstColumn="0" w:lastColumn="0" w:oddVBand="0" w:evenVBand="0" w:oddHBand="0" w:evenHBand="0" w:firstRowFirstColumn="0" w:firstRowLastColumn="0" w:lastRowFirstColumn="0" w:lastRowLastColumn="0"/>
+            </w:pPr>
+            <w:r>
+              <w:t>Occupancy status change depending on the lease.</w:t>
+            </w:r>
+          </w:p>
+        </w:tc>
+        <w:tc>
+          <w:tcPr>
+            <w:tcW w:w="2338" w:type="dxa"/>
+          </w:tcPr>
+          <w:p>
+            <w:pPr>
+              <w:cnfStyle w:val="000000000000" w:firstRow="0" w:lastRow="0" w:firstColumn="0" w:lastColumn="0" w:oddVBand="0" w:evenVBand="0" w:oddHBand="0" w:evenHBand="0" w:firstRowFirstColumn="0" w:firstRowLastColumn="0" w:lastRowFirstColumn="0" w:lastRowLastColumn="0"/>
+            </w:pPr>
+          </w:p>
+        </w:tc>
+      </w:tr>
+      <w:tr>
+        <w:tc>
+          <w:tcPr>
+            <w:cnfStyle w:val="001000000000" w:firstRow="0" w:lastRow="0" w:firstColumn="1" w:lastColumn="0" w:oddVBand="0" w:evenVBand="0" w:oddHBand="0" w:evenHBand="0" w:firstRowFirstColumn="0" w:firstRowLastColumn="0" w:lastRowFirstColumn="0" w:lastRowLastColumn="0"/>
+            <w:tcW w:w="2337" w:type="dxa"/>
+          </w:tcPr>
+          <w:p>
+            <w:r>
+              <w:t xml:space="preserve">Check User login with valid data </w:t>
+            </w:r>
+          </w:p>
+        </w:tc>
+        <w:tc>
+          <w:tcPr>
+            <w:tcW w:w="2337" w:type="dxa"/>
+          </w:tcPr>
+          <w:p>
+            <w:pPr>
+              <w:cnfStyle w:val="000000000000" w:firstRow="0" w:lastRow="0" w:firstColumn="0" w:lastColumn="0" w:oddVBand="0" w:evenVBand="0" w:oddHBand="0" w:evenHBand="0" w:firstRowFirstColumn="0" w:firstRowLastColumn="0" w:lastRowFirstColumn="0" w:lastRowLastColumn="0"/>
+            </w:pPr>
+            <w:r>
+              <w:t>To check</w:t>
+            </w:r>
+            <w:r>
+              <w:t xml:space="preserve"> the login GUI pulls methods from user class to verify users.</w:t>
+            </w:r>
+          </w:p>
+        </w:tc>
+        <w:tc>
+          <w:tcPr>
+            <w:tcW w:w="2338" w:type="dxa"/>
+          </w:tcPr>
+          <w:p>
+            <w:pPr>
+              <w:cnfStyle w:val="000000000000" w:firstRow="0" w:lastRow="0" w:firstColumn="0" w:lastColumn="0" w:oddVBand="0" w:evenVBand="0" w:oddHBand="0" w:evenHBand="0" w:firstRowFirstColumn="0" w:firstRowLastColumn="0" w:lastRowFirstColumn="0" w:lastRowLastColumn="0"/>
+            </w:pPr>
+            <w:r>
+              <w:t>Proceed into the main screen GUI.</w:t>
+            </w:r>
+          </w:p>
+        </w:tc>
+        <w:tc>
+          <w:tcPr>
+            <w:tcW w:w="2338" w:type="dxa"/>
+          </w:tcPr>
+          <w:p>
+            <w:pPr>
+              <w:cnfStyle w:val="000000000000" w:firstRow="0" w:lastRow="0" w:firstColumn="0" w:lastColumn="0" w:oddVBand="0" w:evenVBand="0" w:oddHBand="0" w:evenHBand="0" w:firstRowFirstColumn="0" w:firstRowLastColumn="0" w:lastRowFirstColumn="0" w:lastRowLastColumn="0"/>
+            </w:pPr>
+            <w:r>
+              <w:t>Proceeds into the Main Screen GUI</w:t>
+            </w:r>
+          </w:p>
+        </w:tc>
+      </w:tr>
+      <w:tr>
+        <w:tc>
+          <w:tcPr>
+            <w:cnfStyle w:val="001000000000" w:firstRow="0" w:lastRow="0" w:firstColumn="1" w:lastColumn="0" w:oddVBand="0" w:evenVBand="0" w:oddHBand="0" w:evenHBand="0" w:firstRowFirstColumn="0" w:firstRowLastColumn="0" w:lastRowFirstColumn="0" w:lastRowLastColumn="0"/>
+            <w:tcW w:w="2337" w:type="dxa"/>
+          </w:tcPr>
+          <w:p>
+            <w:r>
+              <w:t>Check User login with invalid data</w:t>
+            </w:r>
+          </w:p>
+        </w:tc>
+        <w:tc>
+          <w:tcPr>
+            <w:tcW w:w="2337" w:type="dxa"/>
+          </w:tcPr>
+          <w:p>
+            <w:pPr>
+              <w:cnfStyle w:val="000000000000" w:firstRow="0" w:lastRow="0" w:firstColumn="0" w:lastColumn="0" w:oddVBand="0" w:evenVBand="0" w:oddHBand="0" w:evenHBand="0" w:firstRowFirstColumn="0" w:firstRowLastColumn="0" w:lastRowFirstColumn="0" w:lastRowLastColumn="0"/>
+            </w:pPr>
+            <w:r>
+              <w:t>To check the login GUI pulls methods from user class to verify users.</w:t>
+            </w:r>
+          </w:p>
+        </w:tc>
+        <w:tc>
+          <w:tcPr>
+            <w:tcW w:w="2338" w:type="dxa"/>
+          </w:tcPr>
+          <w:p>
+            <w:pPr>
+              <w:cnfStyle w:val="000000000000" w:firstRow="0" w:lastRow="0" w:firstColumn="0" w:lastColumn="0" w:oddVBand="0" w:evenVBand="0" w:oddHBand="0" w:evenHBand="0" w:firstRowFirstColumn="0" w:firstRowLastColumn="0" w:lastRowFirstColumn="0" w:lastRowLastColumn="0"/>
+            </w:pPr>
+            <w:r>
+              <w:t>Display invalid login details</w:t>
+            </w:r>
+          </w:p>
+        </w:tc>
+        <w:tc>
+          <w:tcPr>
+            <w:tcW w:w="2338" w:type="dxa"/>
+          </w:tcPr>
+          <w:p>
+            <w:pPr>
+              <w:cnfStyle w:val="000000000000" w:firstRow="0" w:lastRow="0" w:firstColumn="0" w:lastColumn="0" w:oddVBand="0" w:evenVBand="0" w:oddHBand="0" w:evenHBand="0" w:firstRowFirstColumn="0" w:firstRowLastColumn="0" w:lastRowFirstColumn="0" w:lastRowLastColumn="0"/>
+            </w:pPr>
+            <w:r>
+              <w:t>Displays invalid login details</w:t>
+            </w:r>
+          </w:p>
+        </w:tc>
+      </w:tr>
+      <w:tr>
+        <w:tc>
+          <w:tcPr>
+            <w:cnfStyle w:val="001000000000" w:firstRow="0" w:lastRow="0" w:firstColumn="1" w:lastColumn="0" w:oddVBand="0" w:evenVBand="0" w:oddHBand="0" w:evenHBand="0" w:firstRowFirstColumn="0" w:firstRowLastColumn="0" w:lastRowFirstColumn="0" w:lastRowLastColumn="0"/>
+            <w:tcW w:w="2337" w:type="dxa"/>
+          </w:tcPr>
+          <w:p>
+            <w:r>
+              <w:t>Hall manager edit and view details</w:t>
+            </w:r>
+          </w:p>
+        </w:tc>
+        <w:tc>
+          <w:tcPr>
+            <w:tcW w:w="2337" w:type="dxa"/>
+          </w:tcPr>
+          <w:p>
+            <w:pPr>
+              <w:cnfStyle w:val="000000000000" w:firstRow="0" w:lastRow="0" w:firstColumn="0" w:lastColumn="0" w:oddVBand="0" w:evenVBand="0" w:oddHBand="0" w:evenHBand="0" w:firstRowFirstColumn="0" w:firstRowLastColumn="0" w:lastRowFirstColumn="0" w:lastRowLastColumn="0"/>
+            </w:pPr>
+            <w:r>
+              <w:t>To check Hall manager permissions in the system.</w:t>
+            </w:r>
+          </w:p>
+        </w:tc>
+        <w:tc>
+          <w:tcPr>
+            <w:tcW w:w="2338" w:type="dxa"/>
+          </w:tcPr>
+          <w:p>
+            <w:pPr>
+              <w:cnfStyle w:val="000000000000" w:firstRow="0" w:lastRow="0" w:firstColumn="0" w:lastColumn="0" w:oddVBand="0" w:evenVBand="0" w:oddHBand="0" w:evenHBand="0" w:firstRowFirstColumn="0" w:firstRowLastColumn="0" w:lastRowFirstColumn="0" w:lastRowLastColumn="0"/>
+            </w:pPr>
+            <w:r>
+              <w:t>Allowed access to change and view details of leases and students.</w:t>
+            </w:r>
+          </w:p>
+        </w:tc>
+        <w:tc>
+          <w:tcPr>
+            <w:tcW w:w="2338" w:type="dxa"/>
+          </w:tcPr>
+          <w:p>
+            <w:pPr>
+              <w:cnfStyle w:val="000000000000" w:firstRow="0" w:lastRow="0" w:firstColumn="0" w:lastColumn="0" w:oddVBand="0" w:evenVBand="0" w:oddHBand="0" w:evenHBand="0" w:firstRowFirstColumn="0" w:firstRowLastColumn="0" w:lastRowFirstColumn="0" w:lastRowLastColumn="0"/>
+            </w:pPr>
+            <w:r>
+              <w:t>Access is allowed.</w:t>
+            </w:r>
+          </w:p>
+        </w:tc>
+      </w:tr>
+      <w:tr>
+        <w:tc>
+          <w:tcPr>
+            <w:cnfStyle w:val="001000000000" w:firstRow="0" w:lastRow="0" w:firstColumn="1" w:lastColumn="0" w:oddVBand="0" w:evenVBand="0" w:oddHBand="0" w:evenHBand="0" w:firstRowFirstColumn="0" w:firstRowLastColumn="0" w:lastRowFirstColumn="0" w:lastRowLastColumn="0"/>
+            <w:tcW w:w="2337" w:type="dxa"/>
+          </w:tcPr>
+          <w:p>
+            <w:r>
+              <w:t>Row selection, gets values from row</w:t>
+            </w:r>
+          </w:p>
+        </w:tc>
+        <w:tc>
+          <w:tcPr>
+            <w:tcW w:w="2337" w:type="dxa"/>
+          </w:tcPr>
+          <w:p>
+            <w:pPr>
+              <w:cnfStyle w:val="000000000000" w:firstRow="0" w:lastRow="0" w:firstColumn="0" w:lastColumn="0" w:oddVBand="0" w:evenVBand="0" w:oddHBand="0" w:evenHBand="0" w:firstRowFirstColumn="0" w:firstRowLastColumn="0" w:lastRowFirstColumn="0" w:lastRowLastColumn="0"/>
+            </w:pPr>
+            <w:r>
+              <w:t>To check if the values are same as text field</w:t>
+            </w:r>
+          </w:p>
+        </w:tc>
+        <w:tc>
+          <w:tcPr>
+            <w:tcW w:w="2338" w:type="dxa"/>
+          </w:tcPr>
+          <w:p>
+            <w:pPr>
+              <w:cnfStyle w:val="000000000000" w:firstRow="0" w:lastRow="0" w:firstColumn="0" w:lastColumn="0" w:oddVBand="0" w:evenVBand="0" w:oddHBand="0" w:evenHBand="0" w:firstRowFirstColumn="0" w:firstRowLastColumn="0" w:lastRowFirstColumn="0" w:lastRowLastColumn="0"/>
+            </w:pPr>
+            <w:r>
+              <w:t xml:space="preserve">Values on selected row displayed in text field </w:t>
+            </w:r>
+          </w:p>
+        </w:tc>
+        <w:tc>
+          <w:tcPr>
+            <w:tcW w:w="2338" w:type="dxa"/>
+          </w:tcPr>
+          <w:p>
+            <w:pPr>
+              <w:cnfStyle w:val="000000000000" w:firstRow="0" w:lastRow="0" w:firstColumn="0" w:lastColumn="0" w:oddVBand="0" w:evenVBand="0" w:oddHBand="0" w:evenHBand="0" w:firstRowFirstColumn="0" w:firstRowLastColumn="0" w:lastRowFirstColumn="0" w:lastRowLastColumn="0"/>
+            </w:pPr>
+          </w:p>
+        </w:tc>
+      </w:tr>
+      <w:tr>
+        <w:tc>
+          <w:tcPr>
+            <w:cnfStyle w:val="001000000000" w:firstRow="0" w:lastRow="0" w:firstColumn="1" w:lastColumn="0" w:oddVBand="0" w:evenVBand="0" w:oddHBand="0" w:evenHBand="0" w:firstRowFirstColumn="0" w:firstRowLastColumn="0" w:lastRowFirstColumn="0" w:lastRowLastColumn="0"/>
+            <w:tcW w:w="2337" w:type="dxa"/>
+          </w:tcPr>
+          <w:p>
+            <w:r>
               <w:t xml:space="preserve">GUI </w:t>
             </w:r>
             <w:r>
@@ -1437,6 +1720,359 @@
             <w:r>
               <w:t>Error message if access not allowed</w:t>
             </w:r>
+          </w:p>
+        </w:tc>
+        <w:tc>
+          <w:tcPr>
+            <w:tcW w:w="2338" w:type="dxa"/>
+          </w:tcPr>
+          <w:p>
+            <w:pPr>
+              <w:cnfStyle w:val="000000000000" w:firstRow="0" w:lastRow="0" w:firstColumn="0" w:lastColumn="0" w:oddVBand="0" w:evenVBand="0" w:oddHBand="0" w:evenHBand="0" w:firstRowFirstColumn="0" w:firstRowLastColumn="0" w:lastRowFirstColumn="0" w:lastRowLastColumn="0"/>
+            </w:pPr>
+          </w:p>
+        </w:tc>
+      </w:tr>
+      <w:tr>
+        <w:tc>
+          <w:tcPr>
+            <w:cnfStyle w:val="001000000000" w:firstRow="0" w:lastRow="0" w:firstColumn="1" w:lastColumn="0" w:oddVBand="0" w:evenVBand="0" w:oddHBand="0" w:evenHBand="0" w:firstRowFirstColumn="0" w:firstRowLastColumn="0" w:lastRowFirstColumn="0" w:lastRowLastColumn="0"/>
+            <w:tcW w:w="2337" w:type="dxa"/>
+          </w:tcPr>
+          <w:p>
+            <w:r>
+              <w:t xml:space="preserve">Add lease button </w:t>
+            </w:r>
+          </w:p>
+        </w:tc>
+        <w:tc>
+          <w:tcPr>
+            <w:tcW w:w="2337" w:type="dxa"/>
+          </w:tcPr>
+          <w:p>
+            <w:pPr>
+              <w:cnfStyle w:val="000000000000" w:firstRow="0" w:lastRow="0" w:firstColumn="0" w:lastColumn="0" w:oddVBand="0" w:evenVBand="0" w:oddHBand="0" w:evenHBand="0" w:firstRowFirstColumn="0" w:firstRowLastColumn="0" w:lastRowFirstColumn="0" w:lastRowLastColumn="0"/>
+            </w:pPr>
+            <w:r>
+              <w:t>To create a lease, lease panel must have values</w:t>
+            </w:r>
+          </w:p>
+        </w:tc>
+        <w:tc>
+          <w:tcPr>
+            <w:tcW w:w="2338" w:type="dxa"/>
+          </w:tcPr>
+          <w:p>
+            <w:pPr>
+              <w:cnfStyle w:val="000000000000" w:firstRow="0" w:lastRow="0" w:firstColumn="0" w:lastColumn="0" w:oddVBand="0" w:evenVBand="0" w:oddHBand="0" w:evenHBand="0" w:firstRowFirstColumn="0" w:firstRowLastColumn="0" w:lastRowFirstColumn="0" w:lastRowLastColumn="0"/>
+            </w:pPr>
+            <w:r>
+              <w:t xml:space="preserve">Error message “please enter all fields” </w:t>
+            </w:r>
+          </w:p>
+        </w:tc>
+        <w:tc>
+          <w:tcPr>
+            <w:tcW w:w="2338" w:type="dxa"/>
+          </w:tcPr>
+          <w:p>
+            <w:pPr>
+              <w:cnfStyle w:val="000000000000" w:firstRow="0" w:lastRow="0" w:firstColumn="0" w:lastColumn="0" w:oddVBand="0" w:evenVBand="0" w:oddHBand="0" w:evenHBand="0" w:firstRowFirstColumn="0" w:firstRowLastColumn="0" w:lastRowFirstColumn="0" w:lastRowLastColumn="0"/>
+            </w:pPr>
+          </w:p>
+        </w:tc>
+      </w:tr>
+      <w:tr>
+        <w:tc>
+          <w:tcPr>
+            <w:cnfStyle w:val="001000000000" w:firstRow="0" w:lastRow="0" w:firstColumn="1" w:lastColumn="0" w:oddVBand="0" w:evenVBand="0" w:oddHBand="0" w:evenHBand="0" w:firstRowFirstColumn="0" w:firstRowLastColumn="0" w:lastRowFirstColumn="0" w:lastRowLastColumn="0"/>
+            <w:tcW w:w="2337" w:type="dxa"/>
+          </w:tcPr>
+          <w:p>
+            <w:r>
+              <w:t>Student Name valid values</w:t>
+            </w:r>
+          </w:p>
+        </w:tc>
+        <w:tc>
+          <w:tcPr>
+            <w:tcW w:w="2337" w:type="dxa"/>
+          </w:tcPr>
+          <w:p>
+            <w:pPr>
+              <w:cnfStyle w:val="000000000000" w:firstRow="0" w:lastRow="0" w:firstColumn="0" w:lastColumn="0" w:oddVBand="0" w:evenVBand="0" w:oddHBand="0" w:evenHBand="0" w:firstRowFirstColumn="0" w:firstRowLastColumn="0" w:lastRowFirstColumn="0" w:lastRowLastColumn="0"/>
+            </w:pPr>
+            <w:r>
+              <w:t>Checks if method are working</w:t>
+            </w:r>
+          </w:p>
+        </w:tc>
+        <w:tc>
+          <w:tcPr>
+            <w:tcW w:w="2338" w:type="dxa"/>
+          </w:tcPr>
+          <w:p>
+            <w:pPr>
+              <w:cnfStyle w:val="000000000000" w:firstRow="0" w:lastRow="0" w:firstColumn="0" w:lastColumn="0" w:oddVBand="0" w:evenVBand="0" w:oddHBand="0" w:evenHBand="0" w:firstRowFirstColumn="0" w:firstRowLastColumn="0" w:lastRowFirstColumn="0" w:lastRowLastColumn="0"/>
+            </w:pPr>
+            <w:r>
+              <w:t>No change expected</w:t>
+            </w:r>
+          </w:p>
+        </w:tc>
+        <w:tc>
+          <w:tcPr>
+            <w:tcW w:w="2338" w:type="dxa"/>
+          </w:tcPr>
+          <w:p>
+            <w:pPr>
+              <w:cnfStyle w:val="000000000000" w:firstRow="0" w:lastRow="0" w:firstColumn="0" w:lastColumn="0" w:oddVBand="0" w:evenVBand="0" w:oddHBand="0" w:evenHBand="0" w:firstRowFirstColumn="0" w:firstRowLastColumn="0" w:lastRowFirstColumn="0" w:lastRowLastColumn="0"/>
+            </w:pPr>
+          </w:p>
+        </w:tc>
+      </w:tr>
+      <w:tr>
+        <w:tc>
+          <w:tcPr>
+            <w:cnfStyle w:val="001000000000" w:firstRow="0" w:lastRow="0" w:firstColumn="1" w:lastColumn="0" w:oddVBand="0" w:evenVBand="0" w:oddHBand="0" w:evenHBand="0" w:firstRowFirstColumn="0" w:firstRowLastColumn="0" w:lastRowFirstColumn="0" w:lastRowLastColumn="0"/>
+            <w:tcW w:w="2337" w:type="dxa"/>
+          </w:tcPr>
+          <w:p>
+            <w:r>
+              <w:t>Student Name invalid values</w:t>
+            </w:r>
+          </w:p>
+        </w:tc>
+        <w:tc>
+          <w:tcPr>
+            <w:tcW w:w="2337" w:type="dxa"/>
+          </w:tcPr>
+          <w:p>
+            <w:pPr>
+              <w:cnfStyle w:val="000000000000" w:firstRow="0" w:lastRow="0" w:firstColumn="0" w:lastColumn="0" w:oddVBand="0" w:evenVBand="0" w:oddHBand="0" w:evenHBand="0" w:firstRowFirstColumn="0" w:firstRowLastColumn="0" w:lastRowFirstColumn="0" w:lastRowLastColumn="0"/>
+            </w:pPr>
+            <w:r>
+              <w:t>To check if the student name takes other data types</w:t>
+            </w:r>
+          </w:p>
+        </w:tc>
+        <w:tc>
+          <w:tcPr>
+            <w:tcW w:w="2338" w:type="dxa"/>
+          </w:tcPr>
+          <w:p>
+            <w:pPr>
+              <w:cnfStyle w:val="000000000000" w:firstRow="0" w:lastRow="0" w:firstColumn="0" w:lastColumn="0" w:oddVBand="0" w:evenVBand="0" w:oddHBand="0" w:evenHBand="0" w:firstRowFirstColumn="0" w:firstRowLastColumn="0" w:lastRowFirstColumn="0" w:lastRowLastColumn="0"/>
+            </w:pPr>
+            <w:r>
+              <w:t>Error message “please enter a name”</w:t>
+            </w:r>
+          </w:p>
+        </w:tc>
+        <w:tc>
+          <w:tcPr>
+            <w:tcW w:w="2338" w:type="dxa"/>
+          </w:tcPr>
+          <w:p>
+            <w:pPr>
+              <w:cnfStyle w:val="000000000000" w:firstRow="0" w:lastRow="0" w:firstColumn="0" w:lastColumn="0" w:oddVBand="0" w:evenVBand="0" w:oddHBand="0" w:evenHBand="0" w:firstRowFirstColumn="0" w:firstRowLastColumn="0" w:lastRowFirstColumn="0" w:lastRowLastColumn="0"/>
+            </w:pPr>
+          </w:p>
+        </w:tc>
+      </w:tr>
+      <w:tr>
+        <w:tc>
+          <w:tcPr>
+            <w:cnfStyle w:val="001000000000" w:firstRow="0" w:lastRow="0" w:firstColumn="1" w:lastColumn="0" w:oddVBand="0" w:evenVBand="0" w:oddHBand="0" w:evenHBand="0" w:firstRowFirstColumn="0" w:firstRowLastColumn="0" w:lastRowFirstColumn="0" w:lastRowLastColumn="0"/>
+            <w:tcW w:w="2337" w:type="dxa"/>
+          </w:tcPr>
+          <w:p>
+            <w:r>
+              <w:lastRenderedPageBreak/>
+              <w:t>Lease number valid values</w:t>
+            </w:r>
+          </w:p>
+        </w:tc>
+        <w:tc>
+          <w:tcPr>
+            <w:tcW w:w="2337" w:type="dxa"/>
+          </w:tcPr>
+          <w:p>
+            <w:pPr>
+              <w:cnfStyle w:val="000000000000" w:firstRow="0" w:lastRow="0" w:firstColumn="0" w:lastColumn="0" w:oddVBand="0" w:evenVBand="0" w:oddHBand="0" w:evenHBand="0" w:firstRowFirstColumn="0" w:firstRowLastColumn="0" w:lastRowFirstColumn="0" w:lastRowLastColumn="0"/>
+            </w:pPr>
+            <w:r>
+              <w:t>Checks for valid lease number</w:t>
+            </w:r>
+          </w:p>
+        </w:tc>
+        <w:tc>
+          <w:tcPr>
+            <w:tcW w:w="2338" w:type="dxa"/>
+          </w:tcPr>
+          <w:p>
+            <w:pPr>
+              <w:cnfStyle w:val="000000000000" w:firstRow="0" w:lastRow="0" w:firstColumn="0" w:lastColumn="0" w:oddVBand="0" w:evenVBand="0" w:oddHBand="0" w:evenHBand="0" w:firstRowFirstColumn="0" w:firstRowLastColumn="0" w:lastRowFirstColumn="0" w:lastRowLastColumn="0"/>
+            </w:pPr>
+            <w:r>
+              <w:t>Message” Lease number updated”</w:t>
+            </w:r>
+          </w:p>
+        </w:tc>
+        <w:tc>
+          <w:tcPr>
+            <w:tcW w:w="2338" w:type="dxa"/>
+          </w:tcPr>
+          <w:p>
+            <w:pPr>
+              <w:cnfStyle w:val="000000000000" w:firstRow="0" w:lastRow="0" w:firstColumn="0" w:lastColumn="0" w:oddVBand="0" w:evenVBand="0" w:oddHBand="0" w:evenHBand="0" w:firstRowFirstColumn="0" w:firstRowLastColumn="0" w:lastRowFirstColumn="0" w:lastRowLastColumn="0"/>
+            </w:pPr>
+          </w:p>
+        </w:tc>
+      </w:tr>
+      <w:tr>
+        <w:tc>
+          <w:tcPr>
+            <w:cnfStyle w:val="001000000000" w:firstRow="0" w:lastRow="0" w:firstColumn="1" w:lastColumn="0" w:oddVBand="0" w:evenVBand="0" w:oddHBand="0" w:evenHBand="0" w:firstRowFirstColumn="0" w:firstRowLastColumn="0" w:lastRowFirstColumn="0" w:lastRowLastColumn="0"/>
+            <w:tcW w:w="2337" w:type="dxa"/>
+          </w:tcPr>
+          <w:p>
+            <w:r>
+              <w:t xml:space="preserve">Lease number invalid values </w:t>
+            </w:r>
+          </w:p>
+        </w:tc>
+        <w:tc>
+          <w:tcPr>
+            <w:tcW w:w="2337" w:type="dxa"/>
+          </w:tcPr>
+          <w:p>
+            <w:pPr>
+              <w:cnfStyle w:val="000000000000" w:firstRow="0" w:lastRow="0" w:firstColumn="0" w:lastColumn="0" w:oddVBand="0" w:evenVBand="0" w:oddHBand="0" w:evenHBand="0" w:firstRowFirstColumn="0" w:firstRowLastColumn="0" w:lastRowFirstColumn="0" w:lastRowLastColumn="0"/>
+            </w:pPr>
+            <w:r>
+              <w:t xml:space="preserve">Checks for valid lease number </w:t>
+            </w:r>
+          </w:p>
+        </w:tc>
+        <w:tc>
+          <w:tcPr>
+            <w:tcW w:w="2338" w:type="dxa"/>
+          </w:tcPr>
+          <w:p>
+            <w:pPr>
+              <w:cnfStyle w:val="000000000000" w:firstRow="0" w:lastRow="0" w:firstColumn="0" w:lastColumn="0" w:oddVBand="0" w:evenVBand="0" w:oddHBand="0" w:evenHBand="0" w:firstRowFirstColumn="0" w:firstRowLastColumn="0" w:lastRowFirstColumn="0" w:lastRowLastColumn="0"/>
+            </w:pPr>
+            <w:r>
+              <w:t>Error message “please enter a number”</w:t>
+            </w:r>
+          </w:p>
+        </w:tc>
+        <w:tc>
+          <w:tcPr>
+            <w:tcW w:w="2338" w:type="dxa"/>
+          </w:tcPr>
+          <w:p>
+            <w:pPr>
+              <w:cnfStyle w:val="000000000000" w:firstRow="0" w:lastRow="0" w:firstColumn="0" w:lastColumn="0" w:oddVBand="0" w:evenVBand="0" w:oddHBand="0" w:evenHBand="0" w:firstRowFirstColumn="0" w:firstRowLastColumn="0" w:lastRowFirstColumn="0" w:lastRowLastColumn="0"/>
+            </w:pPr>
+          </w:p>
+        </w:tc>
+      </w:tr>
+      <w:tr>
+        <w:tc>
+          <w:tcPr>
+            <w:cnfStyle w:val="001000000000" w:firstRow="0" w:lastRow="0" w:firstColumn="1" w:lastColumn="0" w:oddVBand="0" w:evenVBand="0" w:oddHBand="0" w:evenHBand="0" w:firstRowFirstColumn="0" w:firstRowLastColumn="0" w:lastRowFirstColumn="0" w:lastRowLastColumn="0"/>
+            <w:tcW w:w="2337" w:type="dxa"/>
+          </w:tcPr>
+          <w:p>
+            <w:r>
+              <w:t xml:space="preserve">Add new lease </w:t>
+            </w:r>
+            <w:proofErr w:type="spellStart"/>
+            <w:proofErr w:type="gramStart"/>
+            <w:r>
+              <w:t>gui</w:t>
+            </w:r>
+            <w:proofErr w:type="spellEnd"/>
+            <w:r>
+              <w:t>(</w:t>
+            </w:r>
+            <w:proofErr w:type="gramEnd"/>
+            <w:r>
+              <w:t>student drop down list</w:t>
+            </w:r>
+            <w:r>
+              <w:t>)</w:t>
+            </w:r>
+          </w:p>
+        </w:tc>
+        <w:tc>
+          <w:tcPr>
+            <w:tcW w:w="2337" w:type="dxa"/>
+          </w:tcPr>
+          <w:p>
+            <w:pPr>
+              <w:cnfStyle w:val="000000000000" w:firstRow="0" w:lastRow="0" w:firstColumn="0" w:lastColumn="0" w:oddVBand="0" w:evenVBand="0" w:oddHBand="0" w:evenHBand="0" w:firstRowFirstColumn="0" w:firstRowLastColumn="0" w:lastRowFirstColumn="0" w:lastRowLastColumn="0"/>
+            </w:pPr>
+            <w:r>
+              <w:t>N</w:t>
+            </w:r>
+            <w:r>
+              <w:t>ew student is added to drop down list</w:t>
+            </w:r>
+          </w:p>
+        </w:tc>
+        <w:tc>
+          <w:tcPr>
+            <w:tcW w:w="2338" w:type="dxa"/>
+          </w:tcPr>
+          <w:p>
+            <w:pPr>
+              <w:cnfStyle w:val="000000000000" w:firstRow="0" w:lastRow="0" w:firstColumn="0" w:lastColumn="0" w:oddVBand="0" w:evenVBand="0" w:oddHBand="0" w:evenHBand="0" w:firstRowFirstColumn="0" w:firstRowLastColumn="0" w:lastRowFirstColumn="0" w:lastRowLastColumn="0"/>
+            </w:pPr>
+            <w:r>
+              <w:t>New student in student name drop down list</w:t>
+            </w:r>
+          </w:p>
+        </w:tc>
+        <w:tc>
+          <w:tcPr>
+            <w:tcW w:w="2338" w:type="dxa"/>
+          </w:tcPr>
+          <w:p>
+            <w:pPr>
+              <w:cnfStyle w:val="000000000000" w:firstRow="0" w:lastRow="0" w:firstColumn="0" w:lastColumn="0" w:oddVBand="0" w:evenVBand="0" w:oddHBand="0" w:evenHBand="0" w:firstRowFirstColumn="0" w:firstRowLastColumn="0" w:lastRowFirstColumn="0" w:lastRowLastColumn="0"/>
+            </w:pPr>
+          </w:p>
+        </w:tc>
+      </w:tr>
+      <w:tr>
+        <w:tc>
+          <w:tcPr>
+            <w:cnfStyle w:val="001000000000" w:firstRow="0" w:lastRow="0" w:firstColumn="1" w:lastColumn="0" w:oddVBand="0" w:evenVBand="0" w:oddHBand="0" w:evenHBand="0" w:firstRowFirstColumn="0" w:firstRowLastColumn="0" w:lastRowFirstColumn="0" w:lastRowLastColumn="0"/>
+            <w:tcW w:w="2337" w:type="dxa"/>
+          </w:tcPr>
+          <w:p/>
+        </w:tc>
+        <w:tc>
+          <w:tcPr>
+            <w:tcW w:w="2337" w:type="dxa"/>
+          </w:tcPr>
+          <w:p>
+            <w:pPr>
+              <w:cnfStyle w:val="000000000000" w:firstRow="0" w:lastRow="0" w:firstColumn="0" w:lastColumn="0" w:oddVBand="0" w:evenVBand="0" w:oddHBand="0" w:evenHBand="0" w:firstRowFirstColumn="0" w:firstRowLastColumn="0" w:lastRowFirstColumn="0" w:lastRowLastColumn="0"/>
+            </w:pPr>
+          </w:p>
+        </w:tc>
+        <w:tc>
+          <w:tcPr>
+            <w:tcW w:w="2338" w:type="dxa"/>
+          </w:tcPr>
+          <w:p>
+            <w:pPr>
+              <w:cnfStyle w:val="000000000000" w:firstRow="0" w:lastRow="0" w:firstColumn="0" w:lastColumn="0" w:oddVBand="0" w:evenVBand="0" w:oddHBand="0" w:evenHBand="0" w:firstRowFirstColumn="0" w:firstRowLastColumn="0" w:lastRowFirstColumn="0" w:lastRowLastColumn="0"/>
+            </w:pPr>
           </w:p>
         </w:tc>
         <w:tc>
@@ -2702,7 +3338,7 @@
 </file>
 
 <file path=customXml/itemProps1.xml><?xml version="1.0" encoding="utf-8"?>
-<ds:datastoreItem xmlns:ds="http://schemas.openxmlformats.org/officeDocument/2006/customXml" ds:itemID="{CB20FB76-72B0-4F51-A0A8-D77B93C8C275}">
+<ds:datastoreItem xmlns:ds="http://schemas.openxmlformats.org/officeDocument/2006/customXml" ds:itemID="{9F196664-FEF1-4991-8719-46CCDA50A8B5}">
   <ds:schemaRefs>
     <ds:schemaRef ds:uri="http://schemas.openxmlformats.org/officeDocument/2006/bibliography"/>
   </ds:schemaRefs>

</xml_diff>

<commit_message>
near complete document upload
</commit_message>
<xml_diff>
--- a/OOSD Group Document.docx
+++ b/OOSD Group Document.docx
@@ -158,27 +158,14 @@
       <w:r>
         <w:t xml:space="preserve">Figure </w:t>
       </w:r>
-      <w:r>
-        <w:fldChar w:fldCharType="begin"/>
-      </w:r>
-      <w:r>
-        <w:instrText xml:space="preserve"> SEQ Figure \* ARABIC </w:instrText>
-      </w:r>
-      <w:r>
-        <w:fldChar w:fldCharType="separate"/>
-      </w:r>
-      <w:r>
-        <w:rPr>
-          <w:noProof/>
-        </w:rPr>
-        <w:t>1</w:t>
-      </w:r>
-      <w:r>
-        <w:rPr>
-          <w:noProof/>
-        </w:rPr>
-        <w:fldChar w:fldCharType="end"/>
-      </w:r>
+      <w:fldSimple w:instr=" SEQ Figure \* ARABIC ">
+        <w:r>
+          <w:rPr>
+            <w:noProof/>
+          </w:rPr>
+          <w:t>1</w:t>
+        </w:r>
+      </w:fldSimple>
       <w:r>
         <w:t>. Use Case Diagram for UWE Accommodation System</w:t>
       </w:r>
@@ -203,7 +190,13 @@
         <w:t xml:space="preserve"> get authorization before they can access the system, depending on their user access the can use certain features. Hall managers</w:t>
       </w:r>
       <w:r>
-        <w:t xml:space="preserve"> have the authority manage lease records and room schedule, whereas wardens only have access to change the room cleaning status and student to view rooms and apply for rooms.</w:t>
+        <w:t xml:space="preserve"> have the authority manage</w:t>
+      </w:r>
+      <w:r>
+        <w:t xml:space="preserve"> lease records and schedule rooms</w:t>
+      </w:r>
+      <w:r>
+        <w:t>, whereas wardens only have access to change the room cleaning status and student to view rooms and apply for rooms.</w:t>
       </w:r>
     </w:p>
     <w:p>
@@ -273,27 +266,14 @@
       <w:r>
         <w:t xml:space="preserve">Figure </w:t>
       </w:r>
-      <w:r>
-        <w:fldChar w:fldCharType="begin"/>
-      </w:r>
-      <w:r>
-        <w:instrText xml:space="preserve"> SEQ Figure \* ARABIC </w:instrText>
-      </w:r>
-      <w:r>
-        <w:fldChar w:fldCharType="separate"/>
-      </w:r>
-      <w:r>
-        <w:rPr>
-          <w:noProof/>
-        </w:rPr>
-        <w:t>2</w:t>
-      </w:r>
-      <w:r>
-        <w:rPr>
-          <w:noProof/>
-        </w:rPr>
-        <w:fldChar w:fldCharType="end"/>
-      </w:r>
+      <w:fldSimple w:instr=" SEQ Figure \* ARABIC ">
+        <w:r>
+          <w:rPr>
+            <w:noProof/>
+          </w:rPr>
+          <w:t>2</w:t>
+        </w:r>
+      </w:fldSimple>
       <w:r>
         <w:t xml:space="preserve"> Class Diagram for UWE Accommodation System</w:t>
       </w:r>
@@ -358,7 +338,13 @@
         <w:t>User,</w:t>
       </w:r>
       <w:r>
-        <w:t xml:space="preserve"> Lease, Room and Hall classes are objects used within the system which are stored into database through data cache class.</w:t>
+        <w:t xml:space="preserve"> Lease, Room and Hall classes are objects used within the system which are stored into database through</w:t>
+      </w:r>
+      <w:r>
+        <w:t xml:space="preserve"> the</w:t>
+      </w:r>
+      <w:r>
+        <w:t xml:space="preserve"> data cache class.</w:t>
       </w:r>
       <w:r>
         <w:br w:type="page"/>
@@ -435,27 +421,14 @@
       <w:r>
         <w:t xml:space="preserve">Figure </w:t>
       </w:r>
-      <w:r>
-        <w:fldChar w:fldCharType="begin"/>
-      </w:r>
-      <w:r>
-        <w:instrText xml:space="preserve"> SEQ Figure \* ARABIC </w:instrText>
-      </w:r>
-      <w:r>
-        <w:fldChar w:fldCharType="separate"/>
-      </w:r>
-      <w:r>
-        <w:rPr>
-          <w:noProof/>
-        </w:rPr>
-        <w:t>3</w:t>
-      </w:r>
-      <w:r>
-        <w:rPr>
-          <w:noProof/>
-        </w:rPr>
-        <w:fldChar w:fldCharType="end"/>
-      </w:r>
+      <w:fldSimple w:instr=" SEQ Figure \* ARABIC ">
+        <w:r>
+          <w:rPr>
+            <w:noProof/>
+          </w:rPr>
+          <w:t>3</w:t>
+        </w:r>
+      </w:fldSimple>
       <w:r>
         <w:t xml:space="preserve"> Sequence Diagram Application Process</w:t>
       </w:r>
@@ -1086,30 +1059,34 @@
           </w:tcPr>
           <w:p>
             <w:r>
-              <w:t>Room status is Clean</w:t>
-            </w:r>
-          </w:p>
-        </w:tc>
-        <w:tc>
-          <w:tcPr>
-            <w:tcW w:w="2337" w:type="dxa"/>
-          </w:tcPr>
-          <w:p>
-            <w:pPr>
-              <w:cnfStyle w:val="000000000000" w:firstRow="0" w:lastRow="0" w:firstColumn="0" w:lastColumn="0" w:oddVBand="0" w:evenVBand="0" w:oddHBand="0" w:evenHBand="0" w:firstRowFirstColumn="0" w:firstRowLastColumn="0" w:lastRowFirstColumn="0" w:lastRowLastColumn="0"/>
-            </w:pPr>
-            <w:bookmarkStart w:id="0" w:name="_GoBack"/>
-            <w:bookmarkEnd w:id="0"/>
-          </w:p>
-        </w:tc>
-        <w:tc>
-          <w:tcPr>
-            <w:tcW w:w="2338" w:type="dxa"/>
-          </w:tcPr>
-          <w:p>
-            <w:pPr>
-              <w:cnfStyle w:val="000000000000" w:firstRow="0" w:lastRow="0" w:firstColumn="0" w:lastColumn="0" w:oddVBand="0" w:evenVBand="0" w:oddHBand="0" w:evenHBand="0" w:firstRowFirstColumn="0" w:firstRowLastColumn="0" w:lastRowFirstColumn="0" w:lastRowLastColumn="0"/>
-            </w:pPr>
+              <w:t>Occupancy status is unoccupied and Room status is offline</w:t>
+            </w:r>
+          </w:p>
+        </w:tc>
+        <w:tc>
+          <w:tcPr>
+            <w:tcW w:w="2337" w:type="dxa"/>
+          </w:tcPr>
+          <w:p>
+            <w:pPr>
+              <w:cnfStyle w:val="000000000000" w:firstRow="0" w:lastRow="0" w:firstColumn="0" w:lastColumn="0" w:oddVBand="0" w:evenVBand="0" w:oddHBand="0" w:evenHBand="0" w:firstRowFirstColumn="0" w:firstRowLastColumn="0" w:lastRowFirstColumn="0" w:lastRowLastColumn="0"/>
+            </w:pPr>
+            <w:r>
+              <w:t>A lease can only be created when room is unoccupied and not offline.</w:t>
+            </w:r>
+          </w:p>
+        </w:tc>
+        <w:tc>
+          <w:tcPr>
+            <w:tcW w:w="2338" w:type="dxa"/>
+          </w:tcPr>
+          <w:p>
+            <w:pPr>
+              <w:cnfStyle w:val="000000000000" w:firstRow="0" w:lastRow="0" w:firstColumn="0" w:lastColumn="0" w:oddVBand="0" w:evenVBand="0" w:oddHBand="0" w:evenHBand="0" w:firstRowFirstColumn="0" w:firstRowLastColumn="0" w:lastRowFirstColumn="0" w:lastRowLastColumn="0"/>
+            </w:pPr>
+            <w:r>
+              <w:t>Error message (Room is offline, cannot create lease)</w:t>
+            </w:r>
           </w:p>
         </w:tc>
         <w:tc>
@@ -1131,28 +1108,40 @@
           </w:tcPr>
           <w:p>
             <w:r>
-              <w:t>Room status is Dirty</w:t>
-            </w:r>
-          </w:p>
-        </w:tc>
-        <w:tc>
-          <w:tcPr>
-            <w:tcW w:w="2337" w:type="dxa"/>
-          </w:tcPr>
-          <w:p>
-            <w:pPr>
-              <w:cnfStyle w:val="000000000000" w:firstRow="0" w:lastRow="0" w:firstColumn="0" w:lastColumn="0" w:oddVBand="0" w:evenVBand="0" w:oddHBand="0" w:evenHBand="0" w:firstRowFirstColumn="0" w:firstRowLastColumn="0" w:lastRowFirstColumn="0" w:lastRowLastColumn="0"/>
-            </w:pPr>
-          </w:p>
-        </w:tc>
-        <w:tc>
-          <w:tcPr>
-            <w:tcW w:w="2338" w:type="dxa"/>
-          </w:tcPr>
-          <w:p>
-            <w:pPr>
-              <w:cnfStyle w:val="000000000000" w:firstRow="0" w:lastRow="0" w:firstColumn="0" w:lastColumn="0" w:oddVBand="0" w:evenVBand="0" w:oddHBand="0" w:evenHBand="0" w:firstRowFirstColumn="0" w:firstRowLastColumn="0" w:lastRowFirstColumn="0" w:lastRowLastColumn="0"/>
-            </w:pPr>
+              <w:t>Room status is offline</w:t>
+            </w:r>
+          </w:p>
+        </w:tc>
+        <w:tc>
+          <w:tcPr>
+            <w:tcW w:w="2337" w:type="dxa"/>
+          </w:tcPr>
+          <w:p>
+            <w:pPr>
+              <w:cnfStyle w:val="000000000000" w:firstRow="0" w:lastRow="0" w:firstColumn="0" w:lastColumn="0" w:oddVBand="0" w:evenVBand="0" w:oddHBand="0" w:evenHBand="0" w:firstRowFirstColumn="0" w:firstRowLastColumn="0" w:lastRowFirstColumn="0" w:lastRowLastColumn="0"/>
+            </w:pPr>
+            <w:r>
+              <w:t>To create a lease room status must be clean or dirty</w:t>
+            </w:r>
+            <w:r>
+              <w:t xml:space="preserve"> and unoccupied</w:t>
+            </w:r>
+            <w:r>
+              <w:t>.</w:t>
+            </w:r>
+          </w:p>
+        </w:tc>
+        <w:tc>
+          <w:tcPr>
+            <w:tcW w:w="2338" w:type="dxa"/>
+          </w:tcPr>
+          <w:p>
+            <w:pPr>
+              <w:cnfStyle w:val="000000000000" w:firstRow="0" w:lastRow="0" w:firstColumn="0" w:lastColumn="0" w:oddVBand="0" w:evenVBand="0" w:oddHBand="0" w:evenHBand="0" w:firstRowFirstColumn="0" w:firstRowLastColumn="0" w:lastRowFirstColumn="0" w:lastRowLastColumn="0"/>
+            </w:pPr>
+            <w:r>
+              <w:t>Error message pop up.</w:t>
+            </w:r>
           </w:p>
         </w:tc>
         <w:tc>
@@ -1172,42 +1161,26 @@
             <w:cnfStyle w:val="001000000000" w:firstRow="0" w:lastRow="0" w:firstColumn="1" w:lastColumn="0" w:oddVBand="0" w:evenVBand="0" w:oddHBand="0" w:evenHBand="0" w:firstRowFirstColumn="0" w:firstRowLastColumn="0" w:lastRowFirstColumn="0" w:lastRowLastColumn="0"/>
             <w:tcW w:w="2337" w:type="dxa"/>
           </w:tcPr>
-          <w:p>
-            <w:r>
-              <w:t>Room status is offline</w:t>
-            </w:r>
-          </w:p>
-        </w:tc>
-        <w:tc>
-          <w:tcPr>
-            <w:tcW w:w="2337" w:type="dxa"/>
-          </w:tcPr>
-          <w:p>
-            <w:pPr>
-              <w:cnfStyle w:val="000000000000" w:firstRow="0" w:lastRow="0" w:firstColumn="0" w:lastColumn="0" w:oddVBand="0" w:evenVBand="0" w:oddHBand="0" w:evenHBand="0" w:firstRowFirstColumn="0" w:firstRowLastColumn="0" w:lastRowFirstColumn="0" w:lastRowLastColumn="0"/>
-            </w:pPr>
-            <w:r>
-              <w:t>To create a lease room status must be clean or dirty</w:t>
-            </w:r>
-            <w:r>
-              <w:t xml:space="preserve"> and unoccupied</w:t>
-            </w:r>
-            <w:r>
-              <w:t>.</w:t>
-            </w:r>
-          </w:p>
-        </w:tc>
-        <w:tc>
-          <w:tcPr>
-            <w:tcW w:w="2338" w:type="dxa"/>
-          </w:tcPr>
-          <w:p>
-            <w:pPr>
-              <w:cnfStyle w:val="000000000000" w:firstRow="0" w:lastRow="0" w:firstColumn="0" w:lastColumn="0" w:oddVBand="0" w:evenVBand="0" w:oddHBand="0" w:evenHBand="0" w:firstRowFirstColumn="0" w:firstRowLastColumn="0" w:lastRowFirstColumn="0" w:lastRowLastColumn="0"/>
-            </w:pPr>
-            <w:r>
-              <w:t>Error message pop up.</w:t>
-            </w:r>
+          <w:p/>
+        </w:tc>
+        <w:tc>
+          <w:tcPr>
+            <w:tcW w:w="2337" w:type="dxa"/>
+          </w:tcPr>
+          <w:p>
+            <w:pPr>
+              <w:cnfStyle w:val="000000000000" w:firstRow="0" w:lastRow="0" w:firstColumn="0" w:lastColumn="0" w:oddVBand="0" w:evenVBand="0" w:oddHBand="0" w:evenHBand="0" w:firstRowFirstColumn="0" w:firstRowLastColumn="0" w:lastRowFirstColumn="0" w:lastRowLastColumn="0"/>
+            </w:pPr>
+          </w:p>
+        </w:tc>
+        <w:tc>
+          <w:tcPr>
+            <w:tcW w:w="2338" w:type="dxa"/>
+          </w:tcPr>
+          <w:p>
+            <w:pPr>
+              <w:cnfStyle w:val="000000000000" w:firstRow="0" w:lastRow="0" w:firstColumn="0" w:lastColumn="0" w:oddVBand="0" w:evenVBand="0" w:oddHBand="0" w:evenHBand="0" w:firstRowFirstColumn="0" w:firstRowLastColumn="0" w:lastRowFirstColumn="0" w:lastRowLastColumn="0"/>
+            </w:pPr>
           </w:p>
         </w:tc>
         <w:tc>
@@ -1229,7 +1202,6 @@
           </w:tcPr>
           <w:p>
             <w:r>
-              <w:lastRenderedPageBreak/>
               <w:t>Warden restricted views</w:t>
             </w:r>
           </w:p>
@@ -1951,7 +1923,10 @@
               <w:cnfStyle w:val="000000000000" w:firstRow="0" w:lastRow="0" w:firstColumn="0" w:lastColumn="0" w:oddVBand="0" w:evenVBand="0" w:oddHBand="0" w:evenHBand="0" w:firstRowFirstColumn="0" w:firstRowLastColumn="0" w:lastRowFirstColumn="0" w:lastRowLastColumn="0"/>
             </w:pPr>
             <w:r>
-              <w:t xml:space="preserve">Checks for valid lease number </w:t>
+              <w:t xml:space="preserve">Checks for </w:t>
+            </w:r>
+            <w:r>
+              <w:t xml:space="preserve">null or non-integer values </w:t>
             </w:r>
           </w:p>
         </w:tc>
@@ -2053,26 +2028,36 @@
             <w:cnfStyle w:val="001000000000" w:firstRow="0" w:lastRow="0" w:firstColumn="1" w:lastColumn="0" w:oddVBand="0" w:evenVBand="0" w:oddHBand="0" w:evenHBand="0" w:firstRowFirstColumn="0" w:firstRowLastColumn="0" w:lastRowFirstColumn="0" w:lastRowLastColumn="0"/>
             <w:tcW w:w="2337" w:type="dxa"/>
           </w:tcPr>
-          <w:p/>
-        </w:tc>
-        <w:tc>
-          <w:tcPr>
-            <w:tcW w:w="2337" w:type="dxa"/>
-          </w:tcPr>
-          <w:p>
-            <w:pPr>
-              <w:cnfStyle w:val="000000000000" w:firstRow="0" w:lastRow="0" w:firstColumn="0" w:lastColumn="0" w:oddVBand="0" w:evenVBand="0" w:oddHBand="0" w:evenHBand="0" w:firstRowFirstColumn="0" w:firstRowLastColumn="0" w:lastRowFirstColumn="0" w:lastRowLastColumn="0"/>
-            </w:pPr>
-          </w:p>
-        </w:tc>
-        <w:tc>
-          <w:tcPr>
-            <w:tcW w:w="2338" w:type="dxa"/>
-          </w:tcPr>
-          <w:p>
-            <w:pPr>
-              <w:cnfStyle w:val="000000000000" w:firstRow="0" w:lastRow="0" w:firstColumn="0" w:lastColumn="0" w:oddVBand="0" w:evenVBand="0" w:oddHBand="0" w:evenHBand="0" w:firstRowFirstColumn="0" w:firstRowLastColumn="0" w:lastRowFirstColumn="0" w:lastRowLastColumn="0"/>
-            </w:pPr>
+          <w:p>
+            <w:r>
+              <w:t>Lease number stress test</w:t>
+            </w:r>
+          </w:p>
+        </w:tc>
+        <w:tc>
+          <w:tcPr>
+            <w:tcW w:w="2337" w:type="dxa"/>
+          </w:tcPr>
+          <w:p>
+            <w:pPr>
+              <w:cnfStyle w:val="000000000000" w:firstRow="0" w:lastRow="0" w:firstColumn="0" w:lastColumn="0" w:oddVBand="0" w:evenVBand="0" w:oddHBand="0" w:evenHBand="0" w:firstRowFirstColumn="0" w:firstRowLastColumn="0" w:lastRowFirstColumn="0" w:lastRowLastColumn="0"/>
+            </w:pPr>
+            <w:r>
+              <w:t xml:space="preserve">Largest value for lease number </w:t>
+            </w:r>
+          </w:p>
+        </w:tc>
+        <w:tc>
+          <w:tcPr>
+            <w:tcW w:w="2338" w:type="dxa"/>
+          </w:tcPr>
+          <w:p>
+            <w:pPr>
+              <w:cnfStyle w:val="000000000000" w:firstRow="0" w:lastRow="0" w:firstColumn="0" w:lastColumn="0" w:oddVBand="0" w:evenVBand="0" w:oddHBand="0" w:evenHBand="0" w:firstRowFirstColumn="0" w:firstRowLastColumn="0" w:lastRowFirstColumn="0" w:lastRowLastColumn="0"/>
+            </w:pPr>
+            <w:r>
+              <w:t>Error message “lease number too high”</w:t>
+            </w:r>
           </w:p>
         </w:tc>
         <w:tc>
@@ -2129,7 +2114,10 @@
     <w:p/>
     <w:p/>
     <w:p/>
-    <w:p/>
+    <w:p>
+      <w:bookmarkStart w:id="0" w:name="_GoBack"/>
+      <w:bookmarkEnd w:id="0"/>
+    </w:p>
     <w:sectPr>
       <w:pgSz w:w="12240" w:h="15840"/>
       <w:pgMar w:top="1440" w:right="1440" w:bottom="1440" w:left="1440" w:header="720" w:footer="720" w:gutter="0"/>
@@ -3338,7 +3326,7 @@
 </file>
 
 <file path=customXml/itemProps1.xml><?xml version="1.0" encoding="utf-8"?>
-<ds:datastoreItem xmlns:ds="http://schemas.openxmlformats.org/officeDocument/2006/customXml" ds:itemID="{9F196664-FEF1-4991-8719-46CCDA50A8B5}">
+<ds:datastoreItem xmlns:ds="http://schemas.openxmlformats.org/officeDocument/2006/customXml" ds:itemID="{363D4C62-EABB-43BE-9BA2-413883C700CF}">
   <ds:schemaRefs>
     <ds:schemaRef ds:uri="http://schemas.openxmlformats.org/officeDocument/2006/bibliography"/>
   </ds:schemaRefs>

</xml_diff>

<commit_message>
i think it's done
</commit_message>
<xml_diff>
--- a/OOSD Group Document.docx
+++ b/OOSD Group Document.docx
@@ -158,14 +158,27 @@
       <w:r>
         <w:t xml:space="preserve">Figure </w:t>
       </w:r>
-      <w:fldSimple w:instr=" SEQ Figure \* ARABIC ">
-        <w:r>
-          <w:rPr>
-            <w:noProof/>
-          </w:rPr>
-          <w:t>1</w:t>
-        </w:r>
-      </w:fldSimple>
+      <w:r>
+        <w:fldChar w:fldCharType="begin"/>
+      </w:r>
+      <w:r>
+        <w:instrText xml:space="preserve"> SEQ Figure \* ARABIC </w:instrText>
+      </w:r>
+      <w:r>
+        <w:fldChar w:fldCharType="separate"/>
+      </w:r>
+      <w:r>
+        <w:rPr>
+          <w:noProof/>
+        </w:rPr>
+        <w:t>1</w:t>
+      </w:r>
+      <w:r>
+        <w:rPr>
+          <w:noProof/>
+        </w:rPr>
+        <w:fldChar w:fldCharType="end"/>
+      </w:r>
       <w:r>
         <w:t>. Use Case Diagram for UWE Accommodation System</w:t>
       </w:r>
@@ -222,10 +235,10 @@
           <w:noProof/>
         </w:rPr>
         <w:drawing>
-          <wp:inline distT="0" distB="0" distL="0" distR="0" wp14:anchorId="2EB88997" wp14:editId="5E6B0FF0">
-            <wp:extent cx="5943600" cy="4954270"/>
+          <wp:inline distT="0" distB="0" distL="0" distR="0" wp14:anchorId="30F98494" wp14:editId="12A41CAC">
+            <wp:extent cx="5943600" cy="4993640"/>
             <wp:effectExtent l="0" t="0" r="0" b="0"/>
-            <wp:docPr id="2" name="Picture 2"/>
+            <wp:docPr id="3" name="Picture 3"/>
             <wp:cNvGraphicFramePr>
               <a:graphicFrameLocks xmlns:a="http://schemas.openxmlformats.org/drawingml/2006/main" noChangeAspect="1"/>
             </wp:cNvGraphicFramePr>
@@ -245,7 +258,7 @@
                   <pic:spPr>
                     <a:xfrm>
                       <a:off x="0" y="0"/>
-                      <a:ext cx="5943600" cy="4954270"/>
+                      <a:ext cx="5943600" cy="4993640"/>
                     </a:xfrm>
                     <a:prstGeom prst="rect">
                       <a:avLst/>
@@ -266,14 +279,27 @@
       <w:r>
         <w:t xml:space="preserve">Figure </w:t>
       </w:r>
-      <w:fldSimple w:instr=" SEQ Figure \* ARABIC ">
-        <w:r>
-          <w:rPr>
-            <w:noProof/>
-          </w:rPr>
-          <w:t>2</w:t>
-        </w:r>
-      </w:fldSimple>
+      <w:r>
+        <w:fldChar w:fldCharType="begin"/>
+      </w:r>
+      <w:r>
+        <w:instrText xml:space="preserve"> SEQ Figure \* ARABIC </w:instrText>
+      </w:r>
+      <w:r>
+        <w:fldChar w:fldCharType="separate"/>
+      </w:r>
+      <w:r>
+        <w:rPr>
+          <w:noProof/>
+        </w:rPr>
+        <w:t>2</w:t>
+      </w:r>
+      <w:r>
+        <w:rPr>
+          <w:noProof/>
+        </w:rPr>
+        <w:fldChar w:fldCharType="end"/>
+      </w:r>
       <w:r>
         <w:t xml:space="preserve"> Class Diagram for UWE Accommodation System</w:t>
       </w:r>
@@ -346,6 +372,8 @@
       <w:r>
         <w:t xml:space="preserve"> data cache class.</w:t>
       </w:r>
+      <w:bookmarkStart w:id="0" w:name="_GoBack"/>
+      <w:bookmarkEnd w:id="0"/>
       <w:r>
         <w:br w:type="page"/>
       </w:r>
@@ -421,14 +449,27 @@
       <w:r>
         <w:t xml:space="preserve">Figure </w:t>
       </w:r>
-      <w:fldSimple w:instr=" SEQ Figure \* ARABIC ">
-        <w:r>
-          <w:rPr>
-            <w:noProof/>
-          </w:rPr>
-          <w:t>3</w:t>
-        </w:r>
-      </w:fldSimple>
+      <w:r>
+        <w:fldChar w:fldCharType="begin"/>
+      </w:r>
+      <w:r>
+        <w:instrText xml:space="preserve"> SEQ Figure \* ARABIC </w:instrText>
+      </w:r>
+      <w:r>
+        <w:fldChar w:fldCharType="separate"/>
+      </w:r>
+      <w:r>
+        <w:rPr>
+          <w:noProof/>
+        </w:rPr>
+        <w:t>3</w:t>
+      </w:r>
+      <w:r>
+        <w:rPr>
+          <w:noProof/>
+        </w:rPr>
+        <w:fldChar w:fldCharType="end"/>
+      </w:r>
       <w:r>
         <w:t xml:space="preserve"> Sequence Diagram Application Process</w:t>
       </w:r>
@@ -2114,10 +2155,7 @@
     <w:p/>
     <w:p/>
     <w:p/>
-    <w:p>
-      <w:bookmarkStart w:id="0" w:name="_GoBack"/>
-      <w:bookmarkEnd w:id="0"/>
-    </w:p>
+    <w:p/>
     <w:sectPr>
       <w:pgSz w:w="12240" w:h="15840"/>
       <w:pgMar w:top="1440" w:right="1440" w:bottom="1440" w:left="1440" w:header="720" w:footer="720" w:gutter="0"/>
@@ -3326,7 +3364,7 @@
 </file>
 
 <file path=customXml/itemProps1.xml><?xml version="1.0" encoding="utf-8"?>
-<ds:datastoreItem xmlns:ds="http://schemas.openxmlformats.org/officeDocument/2006/customXml" ds:itemID="{363D4C62-EABB-43BE-9BA2-413883C700CF}">
+<ds:datastoreItem xmlns:ds="http://schemas.openxmlformats.org/officeDocument/2006/customXml" ds:itemID="{55769002-7616-447B-AB1F-CD8EB35C75C5}">
   <ds:schemaRefs>
     <ds:schemaRef ds:uri="http://schemas.openxmlformats.org/officeDocument/2006/bibliography"/>
   </ds:schemaRefs>

</xml_diff>